<commit_message>
Finished personal document Cepoiu Radu Constantin for etapa 1
</commit_message>
<xml_diff>
--- a/Documentatie/Documente Personale/Echipa-10-CepoiuRaduConstantin.docx
+++ b/Documentatie/Documente Personale/Echipa-10-CepoiuRaduConstantin.docx
@@ -4,110 +4,2911 @@
   <w:body>
     <w:p>
       <w:pPr>
-        <w:rPr>
-          <w:rFonts w:ascii="Times New Roman" w:hAnsi="Times New Roman" w:cs="Times New Roman"/>
-          <w:sz w:val="24"/>
-          <w:szCs w:val="24"/>
-        </w:rPr>
-      </w:pPr>
+        <w:pStyle w:val="Title"/>
+      </w:pPr>
+      <w:r>
+        <w:t>Document personal Cepoiu Radu -Constantin</w:t>
+      </w:r>
+    </w:p>
+    <w:p/>
+    <w:sdt>
+      <w:sdtPr>
+        <w:id w:val="1070000883"/>
+        <w:docPartObj>
+          <w:docPartGallery w:val="Table of Contents"/>
+          <w:docPartUnique/>
+        </w:docPartObj>
+      </w:sdtPr>
+      <w:sdtEndPr>
+        <w:rPr>
+          <w:rFonts w:ascii="Arial" w:eastAsia="Arial" w:hAnsi="Arial" w:cs="Arial"/>
+          <w:b/>
+          <w:bCs/>
+          <w:noProof/>
+          <w:color w:val="auto"/>
+          <w:sz w:val="22"/>
+          <w:szCs w:val="22"/>
+          <w:lang w:val="ro"/>
+        </w:rPr>
+      </w:sdtEndPr>
+      <w:sdtContent>
+        <w:p>
+          <w:pPr>
+            <w:pStyle w:val="TOCHeading"/>
+          </w:pPr>
+          <w:r>
+            <w:t>Contents</w:t>
+          </w:r>
+        </w:p>
+        <w:p>
+          <w:pPr>
+            <w:pStyle w:val="TOC1"/>
+            <w:tabs>
+              <w:tab w:val="right" w:leader="dot" w:pos="9350"/>
+            </w:tabs>
+            <w:rPr>
+              <w:rFonts w:asciiTheme="minorHAnsi" w:eastAsiaTheme="minorEastAsia" w:hAnsiTheme="minorHAnsi" w:cstheme="minorBidi"/>
+              <w:noProof/>
+              <w:lang w:val="en-US"/>
+            </w:rPr>
+          </w:pPr>
+          <w:r>
+            <w:fldChar w:fldCharType="begin"/>
+          </w:r>
+          <w:r>
+            <w:instrText xml:space="preserve"> TOC \o "1-3" \h \z \u </w:instrText>
+          </w:r>
+          <w:r>
+            <w:fldChar w:fldCharType="separate"/>
+          </w:r>
+          <w:hyperlink w:anchor="_Toc150939542" w:history="1">
+            <w:r>
+              <w:rPr>
+                <w:rStyle w:val="Hyperlink"/>
+                <w:noProof/>
+              </w:rPr>
+              <w:t>User Stories</w:t>
+            </w:r>
+            <w:r>
+              <w:rPr>
+                <w:noProof/>
+                <w:webHidden/>
+              </w:rPr>
+              <w:tab/>
+            </w:r>
+            <w:r>
+              <w:rPr>
+                <w:noProof/>
+                <w:webHidden/>
+              </w:rPr>
+              <w:fldChar w:fldCharType="begin"/>
+            </w:r>
+            <w:r>
+              <w:rPr>
+                <w:noProof/>
+                <w:webHidden/>
+              </w:rPr>
+              <w:instrText xml:space="preserve"> PAGEREF _Toc150939542 \h </w:instrText>
+            </w:r>
+            <w:r>
+              <w:rPr>
+                <w:noProof/>
+                <w:webHidden/>
+              </w:rPr>
+            </w:r>
+            <w:r>
+              <w:rPr>
+                <w:noProof/>
+                <w:webHidden/>
+              </w:rPr>
+              <w:fldChar w:fldCharType="separate"/>
+            </w:r>
+            <w:r>
+              <w:rPr>
+                <w:noProof/>
+                <w:webHidden/>
+              </w:rPr>
+              <w:t>2</w:t>
+            </w:r>
+            <w:r>
+              <w:rPr>
+                <w:noProof/>
+                <w:webHidden/>
+              </w:rPr>
+              <w:fldChar w:fldCharType="end"/>
+            </w:r>
+          </w:hyperlink>
+        </w:p>
+        <w:p>
+          <w:pPr>
+            <w:pStyle w:val="TOC1"/>
+            <w:tabs>
+              <w:tab w:val="right" w:leader="dot" w:pos="9350"/>
+            </w:tabs>
+            <w:rPr>
+              <w:rFonts w:asciiTheme="minorHAnsi" w:eastAsiaTheme="minorEastAsia" w:hAnsiTheme="minorHAnsi" w:cstheme="minorBidi"/>
+              <w:noProof/>
+              <w:lang w:val="en-US"/>
+            </w:rPr>
+          </w:pPr>
+          <w:hyperlink w:anchor="_Toc150939543" w:history="1">
+            <w:r>
+              <w:rPr>
+                <w:rStyle w:val="Hyperlink"/>
+                <w:noProof/>
+              </w:rPr>
+              <w:t>Use Cases</w:t>
+            </w:r>
+            <w:r>
+              <w:rPr>
+                <w:noProof/>
+                <w:webHidden/>
+              </w:rPr>
+              <w:tab/>
+            </w:r>
+            <w:r>
+              <w:rPr>
+                <w:noProof/>
+                <w:webHidden/>
+              </w:rPr>
+              <w:fldChar w:fldCharType="begin"/>
+            </w:r>
+            <w:r>
+              <w:rPr>
+                <w:noProof/>
+                <w:webHidden/>
+              </w:rPr>
+              <w:instrText xml:space="preserve"> PAGEREF _Toc150939543 \h </w:instrText>
+            </w:r>
+            <w:r>
+              <w:rPr>
+                <w:noProof/>
+                <w:webHidden/>
+              </w:rPr>
+            </w:r>
+            <w:r>
+              <w:rPr>
+                <w:noProof/>
+                <w:webHidden/>
+              </w:rPr>
+              <w:fldChar w:fldCharType="separate"/>
+            </w:r>
+            <w:r>
+              <w:rPr>
+                <w:noProof/>
+                <w:webHidden/>
+              </w:rPr>
+              <w:t>4</w:t>
+            </w:r>
+            <w:r>
+              <w:rPr>
+                <w:noProof/>
+                <w:webHidden/>
+              </w:rPr>
+              <w:fldChar w:fldCharType="end"/>
+            </w:r>
+          </w:hyperlink>
+        </w:p>
+        <w:p>
+          <w:pPr>
+            <w:pStyle w:val="TOC1"/>
+            <w:tabs>
+              <w:tab w:val="right" w:leader="dot" w:pos="9350"/>
+            </w:tabs>
+            <w:rPr>
+              <w:rFonts w:asciiTheme="minorHAnsi" w:eastAsiaTheme="minorEastAsia" w:hAnsiTheme="minorHAnsi" w:cstheme="minorBidi"/>
+              <w:noProof/>
+              <w:lang w:val="en-US"/>
+            </w:rPr>
+          </w:pPr>
+          <w:hyperlink w:anchor="_Toc150939544" w:history="1">
+            <w:r>
+              <w:rPr>
+                <w:rStyle w:val="Hyperlink"/>
+                <w:noProof/>
+              </w:rPr>
+              <w:t>System Sequence Diagram</w:t>
+            </w:r>
+            <w:r>
+              <w:rPr>
+                <w:noProof/>
+                <w:webHidden/>
+              </w:rPr>
+              <w:tab/>
+            </w:r>
+            <w:r>
+              <w:rPr>
+                <w:noProof/>
+                <w:webHidden/>
+              </w:rPr>
+              <w:fldChar w:fldCharType="begin"/>
+            </w:r>
+            <w:r>
+              <w:rPr>
+                <w:noProof/>
+                <w:webHidden/>
+              </w:rPr>
+              <w:instrText xml:space="preserve"> PAGEREF _Toc150939544 \h </w:instrText>
+            </w:r>
+            <w:r>
+              <w:rPr>
+                <w:noProof/>
+                <w:webHidden/>
+              </w:rPr>
+            </w:r>
+            <w:r>
+              <w:rPr>
+                <w:noProof/>
+                <w:webHidden/>
+              </w:rPr>
+              <w:fldChar w:fldCharType="separate"/>
+            </w:r>
+            <w:r>
+              <w:rPr>
+                <w:noProof/>
+                <w:webHidden/>
+              </w:rPr>
+              <w:t>6</w:t>
+            </w:r>
+            <w:r>
+              <w:rPr>
+                <w:noProof/>
+                <w:webHidden/>
+              </w:rPr>
+              <w:fldChar w:fldCharType="end"/>
+            </w:r>
+          </w:hyperlink>
+        </w:p>
+        <w:p>
+          <w:r>
+            <w:rPr>
+              <w:b/>
+              <w:bCs/>
+              <w:noProof/>
+            </w:rPr>
+            <w:fldChar w:fldCharType="end"/>
+          </w:r>
+        </w:p>
+      </w:sdtContent>
+    </w:sdt>
+    <w:p/>
+    <w:p/>
+    <w:p/>
+    <w:p/>
+    <w:p/>
+    <w:p/>
+    <w:p/>
+    <w:p/>
+    <w:p/>
+    <w:p/>
+    <w:p/>
+    <w:p/>
+    <w:p/>
+    <w:p/>
+    <w:p/>
+    <w:p/>
+    <w:p/>
+    <w:p/>
+    <w:p/>
+    <w:p/>
+    <w:p/>
+    <w:p/>
+    <w:p/>
+    <w:p/>
+    <w:p/>
+    <w:p/>
+    <w:p/>
+    <w:p/>
+    <w:p/>
+    <w:p/>
+    <w:p/>
+    <w:p/>
+    <w:p/>
+    <w:p>
+      <w:pPr>
+        <w:pStyle w:val="Heading1"/>
+        <w:rPr>
+          <w:sz w:val="36"/>
+          <w:szCs w:val="36"/>
+        </w:rPr>
+      </w:pPr>
+      <w:bookmarkStart w:id="0" w:name="_Toc150939542"/>
+      <w:r>
+        <w:t xml:space="preserve">User </w:t>
+      </w:r>
+      <w:r>
+        <w:rPr>
+          <w:sz w:val="36"/>
+          <w:szCs w:val="36"/>
+        </w:rPr>
+        <w:t>Stories</w:t>
+      </w:r>
+      <w:bookmarkEnd w:id="0"/>
     </w:p>
     <w:p>
       <w:pPr>
-        <w:rPr>
-          <w:rFonts w:ascii="Times New Roman" w:hAnsi="Times New Roman" w:cs="Times New Roman"/>
-          <w:sz w:val="24"/>
-          <w:szCs w:val="24"/>
-        </w:rPr>
-      </w:pPr>
+        <w:numPr>
+          <w:ilvl w:val="0"/>
+          <w:numId w:val="15"/>
+        </w:numPr>
+        <w:spacing w:after="160" w:line="259" w:lineRule="auto"/>
+        <w:jc w:val="both"/>
+        <w:rPr>
+          <w:sz w:val="24"/>
+          <w:szCs w:val="24"/>
+        </w:rPr>
+      </w:pPr>
+      <w:r>
+        <w:rPr>
+          <w:sz w:val="24"/>
+          <w:szCs w:val="24"/>
+        </w:rPr>
+        <w:t>As a Team Manager, I want to update the list of people in my team, to keep track of all the people in my team.</w:t>
+      </w:r>
     </w:p>
     <w:p>
       <w:pPr>
-        <w:rPr>
-          <w:rFonts w:ascii="Times New Roman" w:hAnsi="Times New Roman" w:cs="Times New Roman"/>
-          <w:sz w:val="24"/>
-          <w:szCs w:val="24"/>
-        </w:rPr>
-      </w:pPr>
+        <w:numPr>
+          <w:ilvl w:val="1"/>
+          <w:numId w:val="15"/>
+        </w:numPr>
+        <w:spacing w:after="160" w:line="259" w:lineRule="auto"/>
+        <w:jc w:val="both"/>
+        <w:rPr>
+          <w:sz w:val="24"/>
+          <w:szCs w:val="24"/>
+        </w:rPr>
+      </w:pPr>
+      <w:r>
+        <w:rPr>
+          <w:sz w:val="24"/>
+          <w:szCs w:val="24"/>
+        </w:rPr>
+        <w:t>Acceptance Criteria:</w:t>
+      </w:r>
     </w:p>
     <w:p>
       <w:pPr>
-        <w:rPr>
-          <w:rFonts w:ascii="Times New Roman" w:hAnsi="Times New Roman" w:cs="Times New Roman"/>
-          <w:sz w:val="24"/>
-          <w:szCs w:val="24"/>
-        </w:rPr>
-      </w:pPr>
+        <w:numPr>
+          <w:ilvl w:val="2"/>
+          <w:numId w:val="15"/>
+        </w:numPr>
+        <w:spacing w:after="160" w:line="259" w:lineRule="auto"/>
+        <w:jc w:val="both"/>
+        <w:rPr>
+          <w:sz w:val="24"/>
+          <w:szCs w:val="24"/>
+        </w:rPr>
+      </w:pPr>
+      <w:r>
+        <w:rPr>
+          <w:sz w:val="24"/>
+          <w:szCs w:val="24"/>
+        </w:rPr>
+        <w:t>The system should provide a user-friendly interface for editing team information.</w:t>
+      </w:r>
     </w:p>
     <w:p>
       <w:pPr>
-        <w:rPr>
-          <w:rFonts w:ascii="Times New Roman" w:hAnsi="Times New Roman" w:cs="Times New Roman"/>
-          <w:sz w:val="24"/>
-          <w:szCs w:val="24"/>
-        </w:rPr>
-      </w:pPr>
+        <w:numPr>
+          <w:ilvl w:val="2"/>
+          <w:numId w:val="15"/>
+        </w:numPr>
+        <w:spacing w:after="160" w:line="259" w:lineRule="auto"/>
+        <w:jc w:val="both"/>
+        <w:rPr>
+          <w:sz w:val="24"/>
+          <w:szCs w:val="24"/>
+        </w:rPr>
+      </w:pPr>
+      <w:r>
+        <w:rPr>
+          <w:sz w:val="24"/>
+          <w:szCs w:val="24"/>
+        </w:rPr>
+        <w:t>Changes made to team’s information should be saved and reflected accurately in the team’s profile.</w:t>
+      </w:r>
     </w:p>
     <w:p>
       <w:pPr>
-        <w:rPr>
-          <w:rFonts w:ascii="Times New Roman" w:hAnsi="Times New Roman" w:cs="Times New Roman"/>
-          <w:sz w:val="24"/>
-          <w:szCs w:val="24"/>
-        </w:rPr>
-      </w:pPr>
+        <w:numPr>
+          <w:ilvl w:val="2"/>
+          <w:numId w:val="15"/>
+        </w:numPr>
+        <w:spacing w:after="160" w:line="259" w:lineRule="auto"/>
+        <w:jc w:val="both"/>
+        <w:rPr>
+          <w:sz w:val="24"/>
+          <w:szCs w:val="24"/>
+        </w:rPr>
+      </w:pPr>
+      <w:r>
+        <w:rPr>
+          <w:sz w:val="24"/>
+          <w:szCs w:val="24"/>
+        </w:rPr>
+        <w:t>A confirmation message should be displayed upon successful updates.</w:t>
+      </w:r>
     </w:p>
     <w:p>
       <w:pPr>
-        <w:rPr>
-          <w:rFonts w:ascii="Times New Roman" w:hAnsi="Times New Roman" w:cs="Times New Roman"/>
-          <w:sz w:val="24"/>
-          <w:szCs w:val="24"/>
-        </w:rPr>
-      </w:pPr>
+        <w:numPr>
+          <w:ilvl w:val="2"/>
+          <w:numId w:val="15"/>
+        </w:numPr>
+        <w:spacing w:after="160" w:line="259" w:lineRule="auto"/>
+        <w:jc w:val="both"/>
+        <w:rPr>
+          <w:sz w:val="24"/>
+          <w:szCs w:val="24"/>
+        </w:rPr>
+      </w:pPr>
+      <w:r>
+        <w:rPr>
+          <w:sz w:val="24"/>
+          <w:szCs w:val="24"/>
+        </w:rPr>
+        <w:t>Otherwise, the system should display an error message if it's unable to update the information.</w:t>
+      </w:r>
     </w:p>
     <w:p>
       <w:pPr>
-        <w:rPr>
-          <w:rFonts w:ascii="Times New Roman" w:hAnsi="Times New Roman" w:cs="Times New Roman"/>
-          <w:sz w:val="24"/>
-          <w:szCs w:val="24"/>
-        </w:rPr>
-      </w:pPr>
+        <w:numPr>
+          <w:ilvl w:val="0"/>
+          <w:numId w:val="16"/>
+        </w:numPr>
+        <w:spacing w:after="160" w:line="259" w:lineRule="auto"/>
+        <w:jc w:val="both"/>
+        <w:rPr>
+          <w:sz w:val="24"/>
+          <w:szCs w:val="24"/>
+        </w:rPr>
+      </w:pPr>
+      <w:r>
+        <w:rPr>
+          <w:sz w:val="24"/>
+          <w:szCs w:val="24"/>
+        </w:rPr>
+        <w:t>As a Payroll Manager, I need to generate salary expenses reports to keep track of the bigger picture in regards to the company’s expenses.</w:t>
+      </w:r>
     </w:p>
     <w:p>
       <w:pPr>
-        <w:rPr>
-          <w:rFonts w:ascii="Times New Roman" w:hAnsi="Times New Roman" w:cs="Times New Roman"/>
-          <w:sz w:val="24"/>
-          <w:szCs w:val="24"/>
-        </w:rPr>
-      </w:pPr>
+        <w:numPr>
+          <w:ilvl w:val="1"/>
+          <w:numId w:val="16"/>
+        </w:numPr>
+        <w:spacing w:after="160" w:line="259" w:lineRule="auto"/>
+        <w:jc w:val="both"/>
+        <w:rPr>
+          <w:sz w:val="24"/>
+          <w:szCs w:val="24"/>
+        </w:rPr>
+      </w:pPr>
+      <w:r>
+        <w:rPr>
+          <w:sz w:val="24"/>
+          <w:szCs w:val="24"/>
+        </w:rPr>
+        <w:t xml:space="preserve">Acceptance Criteria: </w:t>
+      </w:r>
     </w:p>
     <w:p>
       <w:pPr>
-        <w:rPr>
-          <w:rFonts w:ascii="Times New Roman" w:hAnsi="Times New Roman" w:cs="Times New Roman"/>
-          <w:sz w:val="24"/>
-          <w:szCs w:val="24"/>
-        </w:rPr>
-      </w:pPr>
+        <w:numPr>
+          <w:ilvl w:val="2"/>
+          <w:numId w:val="16"/>
+        </w:numPr>
+        <w:spacing w:after="160" w:line="259" w:lineRule="auto"/>
+        <w:jc w:val="both"/>
+        <w:rPr>
+          <w:sz w:val="24"/>
+          <w:szCs w:val="24"/>
+        </w:rPr>
+      </w:pPr>
+      <w:r>
+        <w:rPr>
+          <w:sz w:val="24"/>
+          <w:szCs w:val="24"/>
+        </w:rPr>
+        <w:t>The system should offer a form-type page for generating the salary expenses report.</w:t>
+      </w:r>
     </w:p>
     <w:p>
       <w:pPr>
-        <w:rPr>
-          <w:rFonts w:ascii="Times New Roman" w:hAnsi="Times New Roman" w:cs="Times New Roman"/>
-          <w:sz w:val="24"/>
-          <w:szCs w:val="24"/>
-        </w:rPr>
-      </w:pPr>
+        <w:numPr>
+          <w:ilvl w:val="2"/>
+          <w:numId w:val="16"/>
+        </w:numPr>
+        <w:spacing w:after="160" w:line="259" w:lineRule="auto"/>
+        <w:jc w:val="both"/>
+        <w:rPr>
+          <w:sz w:val="24"/>
+          <w:szCs w:val="24"/>
+        </w:rPr>
+      </w:pPr>
+      <w:r>
+        <w:rPr>
+          <w:sz w:val="24"/>
+          <w:szCs w:val="24"/>
+        </w:rPr>
+        <w:t>If form is filled correctly, present to the user the requested report.</w:t>
+      </w:r>
     </w:p>
     <w:p>
       <w:pPr>
+        <w:numPr>
+          <w:ilvl w:val="2"/>
+          <w:numId w:val="16"/>
+        </w:numPr>
+        <w:spacing w:after="160" w:line="259" w:lineRule="auto"/>
+        <w:jc w:val="both"/>
+        <w:rPr>
+          <w:sz w:val="24"/>
+          <w:szCs w:val="24"/>
+        </w:rPr>
+      </w:pPr>
+      <w:r>
+        <w:rPr>
+          <w:sz w:val="24"/>
+          <w:szCs w:val="24"/>
+        </w:rPr>
+        <w:t>Otherwise, the system should display an error message if it encounters issues with generating the report.</w:t>
+      </w:r>
+    </w:p>
+    <w:p>
+      <w:pPr>
+        <w:numPr>
+          <w:ilvl w:val="0"/>
+          <w:numId w:val="17"/>
+        </w:numPr>
+        <w:spacing w:after="160" w:line="259" w:lineRule="auto"/>
+        <w:jc w:val="both"/>
+        <w:rPr>
+          <w:sz w:val="24"/>
+          <w:szCs w:val="24"/>
+        </w:rPr>
+      </w:pPr>
+      <w:r>
+        <w:rPr>
+          <w:sz w:val="24"/>
+          <w:szCs w:val="24"/>
+        </w:rPr>
+        <w:t>As a Payroll Manager, I want to view any user’s payslips, tax documents, and other financial records to easily monitor employee’s earnings and stay informed about tax-related information.</w:t>
+      </w:r>
+    </w:p>
+    <w:p>
+      <w:pPr>
+        <w:numPr>
+          <w:ilvl w:val="1"/>
+          <w:numId w:val="17"/>
+        </w:numPr>
+        <w:spacing w:after="160" w:line="259" w:lineRule="auto"/>
+        <w:jc w:val="both"/>
+        <w:rPr>
+          <w:sz w:val="24"/>
+          <w:szCs w:val="24"/>
+        </w:rPr>
+      </w:pPr>
+      <w:r>
+        <w:rPr>
+          <w:sz w:val="24"/>
+          <w:szCs w:val="24"/>
+        </w:rPr>
+        <w:t>Acceptance Criteria:</w:t>
+      </w:r>
+    </w:p>
+    <w:p>
+      <w:pPr>
+        <w:numPr>
+          <w:ilvl w:val="2"/>
+          <w:numId w:val="17"/>
+        </w:numPr>
+        <w:spacing w:after="160" w:line="259" w:lineRule="auto"/>
+        <w:jc w:val="both"/>
+        <w:rPr>
+          <w:sz w:val="24"/>
+          <w:szCs w:val="24"/>
+        </w:rPr>
+      </w:pPr>
+      <w:r>
+        <w:rPr>
+          <w:sz w:val="24"/>
+          <w:szCs w:val="24"/>
+        </w:rPr>
+        <w:t>The system should provide secure and accessible access to payslips, tax documents, and financial records.</w:t>
+      </w:r>
+    </w:p>
+    <w:p>
+      <w:pPr>
+        <w:numPr>
+          <w:ilvl w:val="2"/>
+          <w:numId w:val="17"/>
+        </w:numPr>
+        <w:spacing w:after="160" w:line="259" w:lineRule="auto"/>
+        <w:jc w:val="both"/>
+        <w:rPr>
+          <w:sz w:val="24"/>
+          <w:szCs w:val="24"/>
+        </w:rPr>
+      </w:pPr>
+      <w:r>
+        <w:rPr>
+          <w:sz w:val="24"/>
+          <w:szCs w:val="24"/>
+        </w:rPr>
+        <w:t>Financial information should be accurate, up-to-date, and easily accessible for viewing.</w:t>
+      </w:r>
+    </w:p>
+    <w:p>
+      <w:pPr>
+        <w:numPr>
+          <w:ilvl w:val="2"/>
+          <w:numId w:val="17"/>
+        </w:numPr>
+        <w:spacing w:after="160" w:line="259" w:lineRule="auto"/>
+        <w:jc w:val="both"/>
+        <w:rPr>
+          <w:sz w:val="24"/>
+          <w:szCs w:val="24"/>
+        </w:rPr>
+      </w:pPr>
+      <w:r>
+        <w:rPr>
+          <w:sz w:val="24"/>
+          <w:szCs w:val="24"/>
+        </w:rPr>
+        <w:t>The system should maintain a history of past payslips and tax documents for reference.</w:t>
+      </w:r>
+    </w:p>
+    <w:p>
+      <w:pPr>
+        <w:numPr>
+          <w:ilvl w:val="2"/>
+          <w:numId w:val="17"/>
+        </w:numPr>
+        <w:spacing w:after="160" w:line="259" w:lineRule="auto"/>
+        <w:jc w:val="both"/>
+        <w:rPr>
+          <w:sz w:val="24"/>
+          <w:szCs w:val="24"/>
+        </w:rPr>
+      </w:pPr>
+      <w:r>
+        <w:rPr>
+          <w:sz w:val="24"/>
+          <w:szCs w:val="24"/>
+        </w:rPr>
+        <w:lastRenderedPageBreak/>
+        <w:t>Otherwise, the system should display an error message if it cannot provide the requested financial records.</w:t>
+      </w:r>
+    </w:p>
+    <w:p>
+      <w:pPr>
+        <w:numPr>
+          <w:ilvl w:val="0"/>
+          <w:numId w:val="18"/>
+        </w:numPr>
+        <w:spacing w:after="160" w:line="259" w:lineRule="auto"/>
+        <w:jc w:val="both"/>
+        <w:rPr>
+          <w:sz w:val="24"/>
+          <w:szCs w:val="24"/>
+        </w:rPr>
+      </w:pPr>
+      <w:r>
+        <w:rPr>
+          <w:sz w:val="24"/>
+          <w:szCs w:val="24"/>
+        </w:rPr>
+        <w:t>As a Team Manager, I want to be able to change, add, remove the roles of any employee in my team, to keep track of everybody’s role in the team.</w:t>
+      </w:r>
+    </w:p>
+    <w:p>
+      <w:pPr>
+        <w:numPr>
+          <w:ilvl w:val="1"/>
+          <w:numId w:val="18"/>
+        </w:numPr>
+        <w:spacing w:after="160" w:line="259" w:lineRule="auto"/>
+        <w:jc w:val="both"/>
+        <w:rPr>
+          <w:sz w:val="24"/>
+          <w:szCs w:val="24"/>
+        </w:rPr>
+      </w:pPr>
+      <w:r>
+        <w:rPr>
+          <w:sz w:val="24"/>
+          <w:szCs w:val="24"/>
+        </w:rPr>
+        <w:t xml:space="preserve">Acceptance Criteria: </w:t>
+      </w:r>
+    </w:p>
+    <w:p>
+      <w:pPr>
+        <w:numPr>
+          <w:ilvl w:val="2"/>
+          <w:numId w:val="18"/>
+        </w:numPr>
+        <w:spacing w:after="160" w:line="259" w:lineRule="auto"/>
+        <w:jc w:val="both"/>
+        <w:rPr>
+          <w:sz w:val="24"/>
+          <w:szCs w:val="24"/>
+        </w:rPr>
+      </w:pPr>
+      <w:r>
+        <w:rPr>
+          <w:sz w:val="24"/>
+          <w:szCs w:val="24"/>
+        </w:rPr>
+        <w:t>The system should offer the option for team roles management</w:t>
+      </w:r>
+    </w:p>
+    <w:p>
+      <w:pPr>
+        <w:numPr>
+          <w:ilvl w:val="2"/>
+          <w:numId w:val="18"/>
+        </w:numPr>
+        <w:spacing w:after="160" w:line="259" w:lineRule="auto"/>
+        <w:jc w:val="both"/>
+        <w:rPr>
+          <w:sz w:val="24"/>
+          <w:szCs w:val="24"/>
+        </w:rPr>
+      </w:pPr>
+      <w:r>
+        <w:rPr>
+          <w:sz w:val="24"/>
+          <w:szCs w:val="24"/>
+        </w:rPr>
+        <w:t>The team roles management page should allow to modify everybody’s roles in the team</w:t>
+      </w:r>
+    </w:p>
+    <w:p>
+      <w:pPr>
+        <w:numPr>
+          <w:ilvl w:val="2"/>
+          <w:numId w:val="18"/>
+        </w:numPr>
+        <w:spacing w:after="160" w:line="259" w:lineRule="auto"/>
+        <w:jc w:val="both"/>
+        <w:rPr>
+          <w:sz w:val="24"/>
+          <w:szCs w:val="24"/>
+        </w:rPr>
+      </w:pPr>
+      <w:r>
+        <w:rPr>
+          <w:sz w:val="24"/>
+          <w:szCs w:val="24"/>
+        </w:rPr>
+        <w:t>The changes in team structure should be reflected in every team member’s local views</w:t>
+      </w:r>
+    </w:p>
+    <w:p>
+      <w:pPr>
+        <w:numPr>
+          <w:ilvl w:val="2"/>
+          <w:numId w:val="18"/>
+        </w:numPr>
+        <w:spacing w:after="160" w:line="259" w:lineRule="auto"/>
+        <w:jc w:val="both"/>
+        <w:rPr>
+          <w:sz w:val="24"/>
+          <w:szCs w:val="24"/>
+        </w:rPr>
+      </w:pPr>
+      <w:r>
+        <w:rPr>
+          <w:sz w:val="24"/>
+          <w:szCs w:val="24"/>
+        </w:rPr>
+        <w:t>Otherwise, the system should display an error message if it cannot update the team roles’ structure.</w:t>
+      </w:r>
+    </w:p>
+    <w:p>
+      <w:pPr>
+        <w:numPr>
+          <w:ilvl w:val="0"/>
+          <w:numId w:val="19"/>
+        </w:numPr>
+        <w:spacing w:after="160" w:line="259" w:lineRule="auto"/>
+        <w:jc w:val="both"/>
+        <w:rPr>
+          <w:sz w:val="24"/>
+          <w:szCs w:val="24"/>
+        </w:rPr>
+      </w:pPr>
+      <w:r>
+        <w:rPr>
+          <w:sz w:val="24"/>
+          <w:szCs w:val="24"/>
+        </w:rPr>
+        <w:t>As a Payroll Manager, I want to be able to set any employee’s date of pay, so that we are able to control expenses.</w:t>
+      </w:r>
+    </w:p>
+    <w:p>
+      <w:pPr>
+        <w:numPr>
+          <w:ilvl w:val="1"/>
+          <w:numId w:val="19"/>
+        </w:numPr>
+        <w:spacing w:after="160" w:line="259" w:lineRule="auto"/>
+        <w:jc w:val="both"/>
+        <w:rPr>
+          <w:sz w:val="24"/>
+          <w:szCs w:val="24"/>
+        </w:rPr>
+      </w:pPr>
+      <w:r>
+        <w:rPr>
+          <w:sz w:val="24"/>
+          <w:szCs w:val="24"/>
+        </w:rPr>
+        <w:t>Acceptance Criteria:</w:t>
+      </w:r>
+    </w:p>
+    <w:p>
+      <w:pPr>
+        <w:numPr>
+          <w:ilvl w:val="2"/>
+          <w:numId w:val="19"/>
+        </w:numPr>
+        <w:spacing w:after="160" w:line="259" w:lineRule="auto"/>
+        <w:jc w:val="both"/>
+        <w:rPr>
+          <w:sz w:val="24"/>
+          <w:szCs w:val="24"/>
+        </w:rPr>
+      </w:pPr>
+      <w:r>
+        <w:rPr>
+          <w:sz w:val="24"/>
+          <w:szCs w:val="24"/>
+        </w:rPr>
+        <w:t>The system should provide a section for changing payroll information for an employee.</w:t>
+      </w:r>
+    </w:p>
+    <w:p>
+      <w:pPr>
+        <w:numPr>
+          <w:ilvl w:val="2"/>
+          <w:numId w:val="19"/>
+        </w:numPr>
+        <w:spacing w:after="160" w:line="259" w:lineRule="auto"/>
+        <w:jc w:val="both"/>
+        <w:rPr>
+          <w:sz w:val="24"/>
+          <w:szCs w:val="24"/>
+        </w:rPr>
+      </w:pPr>
+      <w:r>
+        <w:rPr>
+          <w:sz w:val="24"/>
+          <w:szCs w:val="24"/>
+        </w:rPr>
+        <w:t>The system should be able let the payroll manager see current pay date and let the user update it.</w:t>
+      </w:r>
+    </w:p>
+    <w:p>
+      <w:pPr>
+        <w:numPr>
+          <w:ilvl w:val="2"/>
+          <w:numId w:val="19"/>
+        </w:numPr>
+        <w:spacing w:after="160" w:line="259" w:lineRule="auto"/>
+        <w:jc w:val="both"/>
+        <w:rPr>
+          <w:sz w:val="24"/>
+          <w:szCs w:val="24"/>
+        </w:rPr>
+      </w:pPr>
+      <w:r>
+        <w:rPr>
+          <w:sz w:val="24"/>
+          <w:szCs w:val="24"/>
+        </w:rPr>
+        <w:t>When updated, the new pay date of the employee should be visible by both the payroll manager and the employee</w:t>
+      </w:r>
+    </w:p>
+    <w:p>
+      <w:pPr>
+        <w:numPr>
+          <w:ilvl w:val="2"/>
+          <w:numId w:val="19"/>
+        </w:numPr>
+        <w:spacing w:after="160" w:line="259" w:lineRule="auto"/>
+        <w:jc w:val="both"/>
+        <w:rPr>
+          <w:sz w:val="24"/>
+          <w:szCs w:val="24"/>
+        </w:rPr>
+      </w:pPr>
+      <w:r>
+        <w:rPr>
+          <w:sz w:val="24"/>
+          <w:szCs w:val="24"/>
+        </w:rPr>
+        <w:t>Otherwise, the system should display an error message if it cannot update the pay date.</w:t>
+      </w:r>
+    </w:p>
+    <w:p>
+      <w:pPr>
+        <w:numPr>
+          <w:ilvl w:val="0"/>
+          <w:numId w:val="20"/>
+        </w:numPr>
+        <w:spacing w:after="160" w:line="259" w:lineRule="auto"/>
+        <w:jc w:val="both"/>
+        <w:rPr>
+          <w:sz w:val="24"/>
+          <w:szCs w:val="24"/>
+        </w:rPr>
+      </w:pPr>
+      <w:r>
+        <w:rPr>
+          <w:sz w:val="24"/>
+          <w:szCs w:val="24"/>
+        </w:rPr>
+        <w:t>As a Team Manager, I want to change the name of the team to accurately identify the team and its role in the organisation.</w:t>
+      </w:r>
+    </w:p>
+    <w:p>
+      <w:pPr>
+        <w:numPr>
+          <w:ilvl w:val="1"/>
+          <w:numId w:val="20"/>
+        </w:numPr>
+        <w:spacing w:after="160" w:line="259" w:lineRule="auto"/>
+        <w:jc w:val="both"/>
+        <w:rPr>
+          <w:sz w:val="24"/>
+          <w:szCs w:val="24"/>
+        </w:rPr>
+      </w:pPr>
+      <w:r>
+        <w:rPr>
+          <w:sz w:val="24"/>
+          <w:szCs w:val="24"/>
+        </w:rPr>
+        <w:t>Acceptance Criteria:</w:t>
+      </w:r>
+    </w:p>
+    <w:p>
+      <w:pPr>
+        <w:numPr>
+          <w:ilvl w:val="2"/>
+          <w:numId w:val="20"/>
+        </w:numPr>
+        <w:spacing w:after="160" w:line="259" w:lineRule="auto"/>
+        <w:jc w:val="both"/>
+        <w:rPr>
+          <w:sz w:val="24"/>
+          <w:szCs w:val="24"/>
+        </w:rPr>
+      </w:pPr>
+      <w:r>
+        <w:rPr>
+          <w:sz w:val="24"/>
+          <w:szCs w:val="24"/>
+        </w:rPr>
+        <w:t>The system should present the team manager the option to show the team’s name and to modify it.</w:t>
+      </w:r>
+    </w:p>
+    <w:p>
+      <w:pPr>
+        <w:numPr>
+          <w:ilvl w:val="2"/>
+          <w:numId w:val="20"/>
+        </w:numPr>
+        <w:spacing w:after="160" w:line="259" w:lineRule="auto"/>
+        <w:jc w:val="both"/>
+        <w:rPr>
+          <w:sz w:val="24"/>
+          <w:szCs w:val="24"/>
+        </w:rPr>
+      </w:pPr>
+      <w:r>
+        <w:rPr>
+          <w:sz w:val="24"/>
+          <w:szCs w:val="24"/>
+        </w:rPr>
+        <w:t>If correctly updated, the new team’s name should be visible by everybody.</w:t>
+      </w:r>
+    </w:p>
+    <w:p>
+      <w:pPr>
+        <w:numPr>
+          <w:ilvl w:val="2"/>
+          <w:numId w:val="20"/>
+        </w:numPr>
+        <w:spacing w:after="160" w:line="259" w:lineRule="auto"/>
+        <w:jc w:val="both"/>
+        <w:rPr>
+          <w:sz w:val="24"/>
+          <w:szCs w:val="24"/>
+        </w:rPr>
+      </w:pPr>
+      <w:r>
+        <w:rPr>
+          <w:sz w:val="24"/>
+          <w:szCs w:val="24"/>
+        </w:rPr>
+        <w:t>Otherwise, the system should display an error message if it cannot update the name of the team.</w:t>
+      </w:r>
+    </w:p>
+    <w:p>
+      <w:pPr>
+        <w:numPr>
+          <w:ilvl w:val="0"/>
+          <w:numId w:val="21"/>
+        </w:numPr>
+        <w:spacing w:after="160" w:line="259" w:lineRule="auto"/>
+        <w:jc w:val="both"/>
+        <w:rPr>
+          <w:sz w:val="24"/>
+          <w:szCs w:val="24"/>
+        </w:rPr>
+      </w:pPr>
+      <w:r>
+        <w:rPr>
+          <w:sz w:val="24"/>
+          <w:szCs w:val="24"/>
+        </w:rPr>
+        <w:lastRenderedPageBreak/>
+        <w:t>As a Payroll Manager, I need to be able to change the salary of an employee, to align with the employee’s work contract.</w:t>
+      </w:r>
+    </w:p>
+    <w:p>
+      <w:pPr>
+        <w:numPr>
+          <w:ilvl w:val="1"/>
+          <w:numId w:val="21"/>
+        </w:numPr>
+        <w:spacing w:after="160" w:line="259" w:lineRule="auto"/>
+        <w:jc w:val="both"/>
+        <w:rPr>
+          <w:sz w:val="24"/>
+          <w:szCs w:val="24"/>
+        </w:rPr>
+      </w:pPr>
+      <w:r>
+        <w:rPr>
+          <w:sz w:val="24"/>
+          <w:szCs w:val="24"/>
+        </w:rPr>
+        <w:t xml:space="preserve">Acceptance Criteria: </w:t>
+      </w:r>
+    </w:p>
+    <w:p>
+      <w:pPr>
+        <w:numPr>
+          <w:ilvl w:val="2"/>
+          <w:numId w:val="21"/>
+        </w:numPr>
+        <w:spacing w:after="160" w:line="259" w:lineRule="auto"/>
+        <w:jc w:val="both"/>
+        <w:rPr>
+          <w:sz w:val="24"/>
+          <w:szCs w:val="24"/>
+        </w:rPr>
+      </w:pPr>
+      <w:r>
+        <w:rPr>
+          <w:sz w:val="24"/>
+          <w:szCs w:val="24"/>
+        </w:rPr>
+        <w:t>The system should present the payroll manager with the option to view the employee’s salary and to change it</w:t>
+      </w:r>
+    </w:p>
+    <w:p>
+      <w:pPr>
+        <w:numPr>
+          <w:ilvl w:val="2"/>
+          <w:numId w:val="21"/>
+        </w:numPr>
+        <w:spacing w:after="160" w:line="259" w:lineRule="auto"/>
+        <w:jc w:val="both"/>
+        <w:rPr>
+          <w:sz w:val="24"/>
+          <w:szCs w:val="24"/>
+        </w:rPr>
+      </w:pPr>
+      <w:r>
+        <w:rPr>
+          <w:sz w:val="24"/>
+          <w:szCs w:val="24"/>
+        </w:rPr>
+        <w:t>If correctly changed, the system should update the salary and this change should be visible for both the payroll manager and the employee</w:t>
+      </w:r>
+    </w:p>
+    <w:p>
+      <w:pPr>
+        <w:numPr>
+          <w:ilvl w:val="2"/>
+          <w:numId w:val="21"/>
+        </w:numPr>
+        <w:spacing w:after="160" w:line="259" w:lineRule="auto"/>
+        <w:jc w:val="both"/>
+        <w:rPr>
+          <w:sz w:val="24"/>
+          <w:szCs w:val="24"/>
+        </w:rPr>
+      </w:pPr>
+      <w:r>
+        <w:rPr>
+          <w:sz w:val="24"/>
+          <w:szCs w:val="24"/>
+        </w:rPr>
+        <w:t>Otherwise, the system should display an error message if it cannot change the salary.</w:t>
+      </w:r>
+    </w:p>
+    <w:p/>
+    <w:p>
+      <w:pPr>
+        <w:pStyle w:val="Heading1"/>
+      </w:pPr>
+      <w:bookmarkStart w:id="1" w:name="_Toc150939543"/>
+      <w:r>
+        <w:t>Use Cases</w:t>
+      </w:r>
+      <w:bookmarkEnd w:id="1"/>
+    </w:p>
+    <w:tbl>
+      <w:tblPr>
+        <w:tblW w:w="9030" w:type="dxa"/>
+        <w:tblInd w:w="70" w:type="dxa"/>
+        <w:tblBorders>
+          <w:top w:val="single" w:sz="8" w:space="0" w:color="000000"/>
+          <w:left w:val="single" w:sz="8" w:space="0" w:color="000000"/>
+          <w:bottom w:val="single" w:sz="8" w:space="0" w:color="000000"/>
+          <w:right w:val="single" w:sz="8" w:space="0" w:color="000000"/>
+          <w:insideH w:val="single" w:sz="8" w:space="0" w:color="000000"/>
+          <w:insideV w:val="single" w:sz="8" w:space="0" w:color="000000"/>
+        </w:tblBorders>
+        <w:tblLayout w:type="fixed"/>
+        <w:tblLook w:val="0600" w:firstRow="0" w:lastRow="0" w:firstColumn="0" w:lastColumn="0" w:noHBand="1" w:noVBand="1"/>
+      </w:tblPr>
+      <w:tblGrid>
+        <w:gridCol w:w="1540"/>
+        <w:gridCol w:w="7490"/>
+      </w:tblGrid>
+      <w:tr>
+        <w:tc>
+          <w:tcPr>
+            <w:tcW w:w="1540" w:type="dxa"/>
+            <w:shd w:val="clear" w:color="auto" w:fill="auto"/>
+            <w:tcMar>
+              <w:top w:w="100" w:type="dxa"/>
+              <w:left w:w="100" w:type="dxa"/>
+              <w:bottom w:w="100" w:type="dxa"/>
+              <w:right w:w="100" w:type="dxa"/>
+            </w:tcMar>
+          </w:tcPr>
+          <w:p>
+            <w:pPr>
+              <w:widowControl w:val="0"/>
+              <w:jc w:val="both"/>
+              <w:rPr>
+                <w:rFonts w:ascii="Times New Roman" w:eastAsia="Times New Roman" w:hAnsi="Times New Roman" w:cs="Times New Roman"/>
+                <w:sz w:val="24"/>
+                <w:szCs w:val="24"/>
+              </w:rPr>
+            </w:pPr>
+            <w:r>
+              <w:rPr>
+                <w:rFonts w:ascii="Times New Roman" w:eastAsia="Times New Roman" w:hAnsi="Times New Roman" w:cs="Times New Roman"/>
+                <w:sz w:val="24"/>
+                <w:szCs w:val="24"/>
+              </w:rPr>
+              <w:t>Autor</w:t>
+            </w:r>
+          </w:p>
+        </w:tc>
+        <w:tc>
+          <w:tcPr>
+            <w:tcW w:w="7490" w:type="dxa"/>
+            <w:shd w:val="clear" w:color="auto" w:fill="auto"/>
+            <w:tcMar>
+              <w:top w:w="100" w:type="dxa"/>
+              <w:left w:w="100" w:type="dxa"/>
+              <w:bottom w:w="100" w:type="dxa"/>
+              <w:right w:w="100" w:type="dxa"/>
+            </w:tcMar>
+          </w:tcPr>
+          <w:p>
+            <w:pPr>
+              <w:widowControl w:val="0"/>
+              <w:jc w:val="both"/>
+              <w:rPr>
+                <w:rFonts w:ascii="Times New Roman" w:eastAsia="Times New Roman" w:hAnsi="Times New Roman" w:cs="Times New Roman"/>
+                <w:sz w:val="24"/>
+                <w:szCs w:val="24"/>
+              </w:rPr>
+            </w:pPr>
+            <w:r>
+              <w:rPr>
+                <w:rFonts w:ascii="Times New Roman" w:eastAsia="Times New Roman" w:hAnsi="Times New Roman" w:cs="Times New Roman"/>
+                <w:sz w:val="24"/>
+                <w:szCs w:val="24"/>
+              </w:rPr>
+              <w:t>Cepoiu Radu-Constantin</w:t>
+            </w:r>
+          </w:p>
+        </w:tc>
+      </w:tr>
+      <w:tr>
+        <w:tc>
+          <w:tcPr>
+            <w:tcW w:w="1540" w:type="dxa"/>
+            <w:shd w:val="clear" w:color="auto" w:fill="auto"/>
+            <w:tcMar>
+              <w:top w:w="100" w:type="dxa"/>
+              <w:left w:w="100" w:type="dxa"/>
+              <w:bottom w:w="100" w:type="dxa"/>
+              <w:right w:w="100" w:type="dxa"/>
+            </w:tcMar>
+          </w:tcPr>
+          <w:p>
+            <w:pPr>
+              <w:widowControl w:val="0"/>
+              <w:jc w:val="both"/>
+              <w:rPr>
+                <w:rFonts w:ascii="Times New Roman" w:eastAsia="Times New Roman" w:hAnsi="Times New Roman" w:cs="Times New Roman"/>
+                <w:sz w:val="24"/>
+                <w:szCs w:val="24"/>
+              </w:rPr>
+            </w:pPr>
+            <w:r>
+              <w:rPr>
+                <w:rFonts w:ascii="Times New Roman" w:eastAsia="Times New Roman" w:hAnsi="Times New Roman" w:cs="Times New Roman"/>
+                <w:sz w:val="24"/>
+                <w:szCs w:val="24"/>
+              </w:rPr>
+              <w:t xml:space="preserve">Use Case </w:t>
+            </w:r>
+          </w:p>
+        </w:tc>
+        <w:tc>
+          <w:tcPr>
+            <w:tcW w:w="7490" w:type="dxa"/>
+            <w:shd w:val="clear" w:color="auto" w:fill="auto"/>
+            <w:tcMar>
+              <w:top w:w="100" w:type="dxa"/>
+              <w:left w:w="100" w:type="dxa"/>
+              <w:bottom w:w="100" w:type="dxa"/>
+              <w:right w:w="100" w:type="dxa"/>
+            </w:tcMar>
+          </w:tcPr>
+          <w:p>
+            <w:pPr>
+              <w:widowControl w:val="0"/>
+              <w:jc w:val="both"/>
+              <w:rPr>
+                <w:rFonts w:ascii="Times New Roman" w:eastAsia="Times New Roman" w:hAnsi="Times New Roman" w:cs="Times New Roman"/>
+                <w:sz w:val="24"/>
+                <w:szCs w:val="24"/>
+              </w:rPr>
+            </w:pPr>
+            <w:r>
+              <w:rPr>
+                <w:rFonts w:ascii="Times New Roman" w:hAnsi="Times New Roman" w:cs="Times New Roman"/>
+                <w:color w:val="1F2328"/>
+                <w:sz w:val="24"/>
+                <w:szCs w:val="24"/>
+                <w:shd w:val="clear" w:color="auto" w:fill="FFFFFF"/>
+              </w:rPr>
+              <w:t>Request Vacation Time</w:t>
+            </w:r>
+          </w:p>
+        </w:tc>
+      </w:tr>
+      <w:tr>
+        <w:tc>
+          <w:tcPr>
+            <w:tcW w:w="1540" w:type="dxa"/>
+            <w:shd w:val="clear" w:color="auto" w:fill="auto"/>
+            <w:tcMar>
+              <w:top w:w="100" w:type="dxa"/>
+              <w:left w:w="100" w:type="dxa"/>
+              <w:bottom w:w="100" w:type="dxa"/>
+              <w:right w:w="100" w:type="dxa"/>
+            </w:tcMar>
+          </w:tcPr>
+          <w:p>
+            <w:pPr>
+              <w:widowControl w:val="0"/>
+              <w:jc w:val="both"/>
+              <w:rPr>
+                <w:rFonts w:ascii="Times New Roman" w:eastAsia="Times New Roman" w:hAnsi="Times New Roman" w:cs="Times New Roman"/>
+                <w:sz w:val="24"/>
+                <w:szCs w:val="24"/>
+              </w:rPr>
+            </w:pPr>
+            <w:r>
+              <w:rPr>
+                <w:rFonts w:ascii="Times New Roman" w:eastAsia="Times New Roman" w:hAnsi="Times New Roman" w:cs="Times New Roman"/>
+                <w:sz w:val="24"/>
+                <w:szCs w:val="24"/>
+              </w:rPr>
+              <w:t>Actors</w:t>
+            </w:r>
+          </w:p>
+        </w:tc>
+        <w:tc>
+          <w:tcPr>
+            <w:tcW w:w="7490" w:type="dxa"/>
+            <w:shd w:val="clear" w:color="auto" w:fill="auto"/>
+            <w:tcMar>
+              <w:top w:w="100" w:type="dxa"/>
+              <w:left w:w="100" w:type="dxa"/>
+              <w:bottom w:w="100" w:type="dxa"/>
+              <w:right w:w="100" w:type="dxa"/>
+            </w:tcMar>
+          </w:tcPr>
+          <w:p>
+            <w:pPr>
+              <w:widowControl w:val="0"/>
+              <w:jc w:val="both"/>
+              <w:rPr>
+                <w:rFonts w:ascii="Times New Roman" w:eastAsia="Times New Roman" w:hAnsi="Times New Roman" w:cs="Times New Roman"/>
+                <w:sz w:val="24"/>
+                <w:szCs w:val="24"/>
+              </w:rPr>
+            </w:pPr>
+            <w:r>
+              <w:rPr>
+                <w:rFonts w:ascii="Times New Roman" w:eastAsia="Times New Roman" w:hAnsi="Times New Roman" w:cs="Times New Roman"/>
+                <w:sz w:val="24"/>
+                <w:szCs w:val="24"/>
+              </w:rPr>
+              <w:t>Employee</w:t>
+            </w:r>
+          </w:p>
+        </w:tc>
+      </w:tr>
+      <w:tr>
+        <w:tc>
+          <w:tcPr>
+            <w:tcW w:w="1540" w:type="dxa"/>
+            <w:shd w:val="clear" w:color="auto" w:fill="auto"/>
+            <w:tcMar>
+              <w:top w:w="100" w:type="dxa"/>
+              <w:left w:w="100" w:type="dxa"/>
+              <w:bottom w:w="100" w:type="dxa"/>
+              <w:right w:w="100" w:type="dxa"/>
+            </w:tcMar>
+          </w:tcPr>
+          <w:p>
+            <w:pPr>
+              <w:widowControl w:val="0"/>
+              <w:jc w:val="both"/>
+              <w:rPr>
+                <w:rFonts w:ascii="Times New Roman" w:eastAsia="Times New Roman" w:hAnsi="Times New Roman" w:cs="Times New Roman"/>
+                <w:sz w:val="24"/>
+                <w:szCs w:val="24"/>
+              </w:rPr>
+            </w:pPr>
+            <w:r>
+              <w:rPr>
+                <w:rFonts w:ascii="Times New Roman" w:eastAsia="Times New Roman" w:hAnsi="Times New Roman" w:cs="Times New Roman"/>
+                <w:sz w:val="24"/>
+                <w:szCs w:val="24"/>
+              </w:rPr>
+              <w:t>Preconditions</w:t>
+            </w:r>
+          </w:p>
+        </w:tc>
+        <w:tc>
+          <w:tcPr>
+            <w:tcW w:w="7490" w:type="dxa"/>
+            <w:shd w:val="clear" w:color="auto" w:fill="auto"/>
+            <w:tcMar>
+              <w:top w:w="100" w:type="dxa"/>
+              <w:left w:w="100" w:type="dxa"/>
+              <w:bottom w:w="100" w:type="dxa"/>
+              <w:right w:w="100" w:type="dxa"/>
+            </w:tcMar>
+          </w:tcPr>
+          <w:p>
+            <w:pPr>
+              <w:widowControl w:val="0"/>
+              <w:jc w:val="both"/>
+              <w:rPr>
+                <w:rFonts w:ascii="Times New Roman" w:eastAsia="Times New Roman" w:hAnsi="Times New Roman" w:cs="Times New Roman"/>
+                <w:sz w:val="24"/>
+                <w:szCs w:val="24"/>
+              </w:rPr>
+            </w:pPr>
+            <w:r>
+              <w:rPr>
+                <w:rFonts w:ascii="Times New Roman" w:eastAsia="Times New Roman" w:hAnsi="Times New Roman" w:cs="Times New Roman"/>
+                <w:sz w:val="24"/>
+                <w:szCs w:val="24"/>
+                <w:lang w:val="ro-RO"/>
+              </w:rPr>
+              <w:t>User is identified and authenticated</w:t>
+            </w:r>
+          </w:p>
+        </w:tc>
+      </w:tr>
+      <w:tr>
+        <w:tc>
+          <w:tcPr>
+            <w:tcW w:w="1540" w:type="dxa"/>
+            <w:shd w:val="clear" w:color="auto" w:fill="auto"/>
+            <w:tcMar>
+              <w:top w:w="100" w:type="dxa"/>
+              <w:left w:w="100" w:type="dxa"/>
+              <w:bottom w:w="100" w:type="dxa"/>
+              <w:right w:w="100" w:type="dxa"/>
+            </w:tcMar>
+          </w:tcPr>
+          <w:p>
+            <w:pPr>
+              <w:widowControl w:val="0"/>
+              <w:jc w:val="both"/>
+              <w:rPr>
+                <w:rFonts w:ascii="Times New Roman" w:eastAsia="Times New Roman" w:hAnsi="Times New Roman" w:cs="Times New Roman"/>
+                <w:sz w:val="24"/>
+                <w:szCs w:val="24"/>
+              </w:rPr>
+            </w:pPr>
+            <w:r>
+              <w:rPr>
+                <w:rFonts w:ascii="Times New Roman" w:eastAsia="Times New Roman" w:hAnsi="Times New Roman" w:cs="Times New Roman"/>
+                <w:sz w:val="24"/>
+                <w:szCs w:val="24"/>
+              </w:rPr>
+              <w:t>Postconditions</w:t>
+            </w:r>
+          </w:p>
+        </w:tc>
+        <w:tc>
+          <w:tcPr>
+            <w:tcW w:w="7490" w:type="dxa"/>
+            <w:shd w:val="clear" w:color="auto" w:fill="auto"/>
+            <w:tcMar>
+              <w:top w:w="100" w:type="dxa"/>
+              <w:left w:w="100" w:type="dxa"/>
+              <w:bottom w:w="100" w:type="dxa"/>
+              <w:right w:w="100" w:type="dxa"/>
+            </w:tcMar>
+          </w:tcPr>
+          <w:p>
+            <w:pPr>
+              <w:widowControl w:val="0"/>
+              <w:jc w:val="both"/>
+              <w:rPr>
+                <w:rFonts w:ascii="Times New Roman" w:eastAsia="Times New Roman" w:hAnsi="Times New Roman" w:cs="Times New Roman"/>
+                <w:sz w:val="24"/>
+                <w:szCs w:val="24"/>
+              </w:rPr>
+            </w:pPr>
+            <w:r>
+              <w:rPr>
+                <w:rFonts w:ascii="Times New Roman" w:eastAsia="Times New Roman" w:hAnsi="Times New Roman" w:cs="Times New Roman"/>
+                <w:sz w:val="24"/>
+                <w:szCs w:val="24"/>
+              </w:rPr>
+              <w:t>Vacation time request is sent to HR to be reviewed</w:t>
+            </w:r>
+          </w:p>
+        </w:tc>
+      </w:tr>
+      <w:tr>
+        <w:tc>
+          <w:tcPr>
+            <w:tcW w:w="1540" w:type="dxa"/>
+            <w:shd w:val="clear" w:color="auto" w:fill="auto"/>
+            <w:tcMar>
+              <w:top w:w="100" w:type="dxa"/>
+              <w:left w:w="100" w:type="dxa"/>
+              <w:bottom w:w="100" w:type="dxa"/>
+              <w:right w:w="100" w:type="dxa"/>
+            </w:tcMar>
+          </w:tcPr>
+          <w:p>
+            <w:pPr>
+              <w:widowControl w:val="0"/>
+              <w:jc w:val="both"/>
+              <w:rPr>
+                <w:rFonts w:ascii="Times New Roman" w:eastAsia="Times New Roman" w:hAnsi="Times New Roman" w:cs="Times New Roman"/>
+                <w:sz w:val="24"/>
+                <w:szCs w:val="24"/>
+              </w:rPr>
+            </w:pPr>
+            <w:r>
+              <w:rPr>
+                <w:rFonts w:ascii="Times New Roman" w:eastAsia="Times New Roman" w:hAnsi="Times New Roman" w:cs="Times New Roman"/>
+                <w:sz w:val="24"/>
+                <w:szCs w:val="24"/>
+              </w:rPr>
+              <w:t>Trigger</w:t>
+            </w:r>
+          </w:p>
+        </w:tc>
+        <w:tc>
+          <w:tcPr>
+            <w:tcW w:w="7490" w:type="dxa"/>
+            <w:shd w:val="clear" w:color="auto" w:fill="auto"/>
+            <w:tcMar>
+              <w:top w:w="100" w:type="dxa"/>
+              <w:left w:w="100" w:type="dxa"/>
+              <w:bottom w:w="100" w:type="dxa"/>
+              <w:right w:w="100" w:type="dxa"/>
+            </w:tcMar>
+          </w:tcPr>
+          <w:p>
+            <w:pPr>
+              <w:widowControl w:val="0"/>
+              <w:jc w:val="both"/>
+              <w:rPr>
+                <w:rFonts w:ascii="Times New Roman" w:eastAsia="Times New Roman" w:hAnsi="Times New Roman" w:cs="Times New Roman"/>
+                <w:sz w:val="24"/>
+                <w:szCs w:val="24"/>
+              </w:rPr>
+            </w:pPr>
+            <w:r>
+              <w:rPr>
+                <w:rFonts w:ascii="Times New Roman" w:eastAsia="Times New Roman" w:hAnsi="Times New Roman" w:cs="Times New Roman"/>
+                <w:sz w:val="24"/>
+                <w:szCs w:val="24"/>
+              </w:rPr>
+              <w:t>Employee clicks the „Request Vacation Time” button</w:t>
+            </w:r>
+          </w:p>
+        </w:tc>
+      </w:tr>
+      <w:tr>
+        <w:tc>
+          <w:tcPr>
+            <w:tcW w:w="1540" w:type="dxa"/>
+            <w:shd w:val="clear" w:color="auto" w:fill="auto"/>
+            <w:tcMar>
+              <w:top w:w="100" w:type="dxa"/>
+              <w:left w:w="100" w:type="dxa"/>
+              <w:bottom w:w="100" w:type="dxa"/>
+              <w:right w:w="100" w:type="dxa"/>
+            </w:tcMar>
+          </w:tcPr>
+          <w:p>
+            <w:pPr>
+              <w:widowControl w:val="0"/>
+              <w:jc w:val="both"/>
+              <w:rPr>
+                <w:rFonts w:ascii="Times New Roman" w:eastAsia="Times New Roman" w:hAnsi="Times New Roman" w:cs="Times New Roman"/>
+                <w:sz w:val="24"/>
+                <w:szCs w:val="24"/>
+              </w:rPr>
+            </w:pPr>
+            <w:r>
+              <w:rPr>
+                <w:rFonts w:ascii="Times New Roman" w:eastAsia="Times New Roman" w:hAnsi="Times New Roman" w:cs="Times New Roman"/>
+                <w:sz w:val="24"/>
+                <w:szCs w:val="24"/>
+              </w:rPr>
+              <w:t>Main Scenario</w:t>
+            </w:r>
+          </w:p>
+        </w:tc>
+        <w:tc>
+          <w:tcPr>
+            <w:tcW w:w="7490" w:type="dxa"/>
+            <w:shd w:val="clear" w:color="auto" w:fill="auto"/>
+            <w:tcMar>
+              <w:top w:w="100" w:type="dxa"/>
+              <w:left w:w="100" w:type="dxa"/>
+              <w:bottom w:w="100" w:type="dxa"/>
+              <w:right w:w="100" w:type="dxa"/>
+            </w:tcMar>
+          </w:tcPr>
+          <w:p>
+            <w:pPr>
+              <w:pStyle w:val="ListParagraph"/>
+              <w:widowControl w:val="0"/>
+              <w:numPr>
+                <w:ilvl w:val="0"/>
+                <w:numId w:val="1"/>
+              </w:numPr>
+              <w:jc w:val="both"/>
+              <w:rPr>
+                <w:rFonts w:ascii="Times New Roman" w:eastAsia="Times New Roman" w:hAnsi="Times New Roman" w:cs="Times New Roman"/>
+                <w:sz w:val="24"/>
+                <w:szCs w:val="24"/>
+              </w:rPr>
+            </w:pPr>
+            <w:r>
+              <w:rPr>
+                <w:rFonts w:ascii="Times New Roman" w:eastAsia="Times New Roman" w:hAnsi="Times New Roman" w:cs="Times New Roman"/>
+                <w:sz w:val="24"/>
+                <w:szCs w:val="24"/>
+              </w:rPr>
+              <w:t>Employee clicks the „Request Vacation Time” button</w:t>
+            </w:r>
+          </w:p>
+          <w:p>
+            <w:pPr>
+              <w:pStyle w:val="ListParagraph"/>
+              <w:widowControl w:val="0"/>
+              <w:numPr>
+                <w:ilvl w:val="0"/>
+                <w:numId w:val="1"/>
+              </w:numPr>
+              <w:jc w:val="both"/>
+              <w:rPr>
+                <w:rFonts w:ascii="Times New Roman" w:eastAsia="Times New Roman" w:hAnsi="Times New Roman" w:cs="Times New Roman"/>
+                <w:sz w:val="24"/>
+                <w:szCs w:val="24"/>
+              </w:rPr>
+            </w:pPr>
+            <w:r>
+              <w:rPr>
+                <w:rFonts w:ascii="Times New Roman" w:eastAsia="Times New Roman" w:hAnsi="Times New Roman" w:cs="Times New Roman"/>
+                <w:sz w:val="24"/>
+                <w:szCs w:val="24"/>
+              </w:rPr>
+              <w:t>A page opens that contains some forms for filling vacation time information</w:t>
+            </w:r>
+          </w:p>
+          <w:p>
+            <w:pPr>
+              <w:pStyle w:val="ListParagraph"/>
+              <w:widowControl w:val="0"/>
+              <w:numPr>
+                <w:ilvl w:val="0"/>
+                <w:numId w:val="1"/>
+              </w:numPr>
+              <w:jc w:val="both"/>
+              <w:rPr>
+                <w:rFonts w:ascii="Times New Roman" w:eastAsia="Times New Roman" w:hAnsi="Times New Roman" w:cs="Times New Roman"/>
+                <w:sz w:val="24"/>
+                <w:szCs w:val="24"/>
+              </w:rPr>
+            </w:pPr>
+            <w:r>
+              <w:rPr>
+                <w:rFonts w:ascii="Times New Roman" w:eastAsia="Times New Roman" w:hAnsi="Times New Roman" w:cs="Times New Roman"/>
+                <w:sz w:val="24"/>
+                <w:szCs w:val="24"/>
+              </w:rPr>
+              <w:t>Employee fills the form for vacation time interval as desired</w:t>
+            </w:r>
+          </w:p>
+          <w:p>
+            <w:pPr>
+              <w:pStyle w:val="ListParagraph"/>
+              <w:widowControl w:val="0"/>
+              <w:numPr>
+                <w:ilvl w:val="0"/>
+                <w:numId w:val="1"/>
+              </w:numPr>
+              <w:jc w:val="both"/>
+              <w:rPr>
+                <w:rFonts w:ascii="Times New Roman" w:eastAsia="Times New Roman" w:hAnsi="Times New Roman" w:cs="Times New Roman"/>
+                <w:sz w:val="24"/>
+                <w:szCs w:val="24"/>
+              </w:rPr>
+            </w:pPr>
+            <w:r>
+              <w:rPr>
+                <w:rFonts w:ascii="Times New Roman" w:eastAsia="Times New Roman" w:hAnsi="Times New Roman" w:cs="Times New Roman"/>
+                <w:sz w:val="24"/>
+                <w:szCs w:val="24"/>
+              </w:rPr>
+              <w:t>Employee fills the form for reason for vacation time request (optionally)</w:t>
+            </w:r>
+          </w:p>
+          <w:p>
+            <w:pPr>
+              <w:pStyle w:val="ListParagraph"/>
+              <w:widowControl w:val="0"/>
+              <w:numPr>
+                <w:ilvl w:val="0"/>
+                <w:numId w:val="1"/>
+              </w:numPr>
+              <w:jc w:val="both"/>
+              <w:rPr>
+                <w:rFonts w:ascii="Times New Roman" w:eastAsia="Times New Roman" w:hAnsi="Times New Roman" w:cs="Times New Roman"/>
+                <w:sz w:val="24"/>
+                <w:szCs w:val="24"/>
+              </w:rPr>
+            </w:pPr>
+            <w:r>
+              <w:rPr>
+                <w:rFonts w:ascii="Times New Roman" w:eastAsia="Times New Roman" w:hAnsi="Times New Roman" w:cs="Times New Roman"/>
+                <w:sz w:val="24"/>
+                <w:szCs w:val="24"/>
+              </w:rPr>
+              <w:t>Employee clicks the Send button</w:t>
+            </w:r>
+          </w:p>
+        </w:tc>
+      </w:tr>
+      <w:tr>
+        <w:tc>
+          <w:tcPr>
+            <w:tcW w:w="1540" w:type="dxa"/>
+            <w:shd w:val="clear" w:color="auto" w:fill="auto"/>
+            <w:tcMar>
+              <w:top w:w="100" w:type="dxa"/>
+              <w:left w:w="100" w:type="dxa"/>
+              <w:bottom w:w="100" w:type="dxa"/>
+              <w:right w:w="100" w:type="dxa"/>
+            </w:tcMar>
+          </w:tcPr>
+          <w:p>
+            <w:pPr>
+              <w:widowControl w:val="0"/>
+              <w:jc w:val="both"/>
+              <w:rPr>
+                <w:rFonts w:ascii="Times New Roman" w:eastAsia="Times New Roman" w:hAnsi="Times New Roman" w:cs="Times New Roman"/>
+                <w:sz w:val="24"/>
+                <w:szCs w:val="24"/>
+              </w:rPr>
+            </w:pPr>
+            <w:r>
+              <w:rPr>
+                <w:rFonts w:ascii="Times New Roman" w:eastAsia="Times New Roman" w:hAnsi="Times New Roman" w:cs="Times New Roman"/>
+                <w:sz w:val="24"/>
+                <w:szCs w:val="24"/>
+              </w:rPr>
+              <w:t>Alternative Flows</w:t>
+            </w:r>
+          </w:p>
+        </w:tc>
+        <w:tc>
+          <w:tcPr>
+            <w:tcW w:w="7490" w:type="dxa"/>
+            <w:shd w:val="clear" w:color="auto" w:fill="auto"/>
+            <w:tcMar>
+              <w:top w:w="100" w:type="dxa"/>
+              <w:left w:w="100" w:type="dxa"/>
+              <w:bottom w:w="100" w:type="dxa"/>
+              <w:right w:w="100" w:type="dxa"/>
+            </w:tcMar>
+          </w:tcPr>
+          <w:p>
+            <w:pPr>
+              <w:pStyle w:val="ListParagraph"/>
+              <w:widowControl w:val="0"/>
+              <w:numPr>
+                <w:ilvl w:val="0"/>
+                <w:numId w:val="24"/>
+              </w:numPr>
+              <w:jc w:val="both"/>
+              <w:rPr>
+                <w:rFonts w:ascii="Times New Roman" w:eastAsia="Times New Roman" w:hAnsi="Times New Roman" w:cs="Times New Roman"/>
+                <w:sz w:val="24"/>
+                <w:szCs w:val="24"/>
+              </w:rPr>
+            </w:pPr>
+            <w:r>
+              <w:rPr>
+                <w:rFonts w:ascii="Times New Roman" w:eastAsia="Times New Roman" w:hAnsi="Times New Roman" w:cs="Times New Roman"/>
+                <w:sz w:val="24"/>
+                <w:szCs w:val="24"/>
+              </w:rPr>
+              <w:t>Employee clicks the „Cancel” button anywhere on the „Request Vacation Time” page</w:t>
+            </w:r>
+          </w:p>
+          <w:p>
+            <w:pPr>
+              <w:pStyle w:val="ListParagraph"/>
+              <w:widowControl w:val="0"/>
+              <w:numPr>
+                <w:ilvl w:val="0"/>
+                <w:numId w:val="24"/>
+              </w:numPr>
+              <w:jc w:val="both"/>
+              <w:rPr>
+                <w:rFonts w:ascii="Times New Roman" w:eastAsia="Times New Roman" w:hAnsi="Times New Roman" w:cs="Times New Roman"/>
+                <w:sz w:val="24"/>
+                <w:szCs w:val="24"/>
+              </w:rPr>
+            </w:pPr>
+            <w:r>
+              <w:rPr>
+                <w:rFonts w:ascii="Times New Roman" w:eastAsia="Times New Roman" w:hAnsi="Times New Roman" w:cs="Times New Roman"/>
+                <w:sz w:val="24"/>
+                <w:szCs w:val="24"/>
+              </w:rPr>
+              <w:t>Employee is sent back to the page previous to the „Request Vacation Time” page, canceling the request</w:t>
+            </w:r>
+          </w:p>
+        </w:tc>
+      </w:tr>
+      <w:tr>
+        <w:tc>
+          <w:tcPr>
+            <w:tcW w:w="1540" w:type="dxa"/>
+            <w:shd w:val="clear" w:color="auto" w:fill="auto"/>
+            <w:tcMar>
+              <w:top w:w="100" w:type="dxa"/>
+              <w:left w:w="100" w:type="dxa"/>
+              <w:bottom w:w="100" w:type="dxa"/>
+              <w:right w:w="100" w:type="dxa"/>
+            </w:tcMar>
+          </w:tcPr>
+          <w:p>
+            <w:pPr>
+              <w:widowControl w:val="0"/>
+              <w:jc w:val="both"/>
+              <w:rPr>
+                <w:rFonts w:ascii="Times New Roman" w:eastAsia="Times New Roman" w:hAnsi="Times New Roman" w:cs="Times New Roman"/>
+                <w:sz w:val="24"/>
+                <w:szCs w:val="24"/>
+              </w:rPr>
+            </w:pPr>
+            <w:r>
+              <w:rPr>
+                <w:rFonts w:ascii="Times New Roman" w:eastAsia="Times New Roman" w:hAnsi="Times New Roman" w:cs="Times New Roman"/>
+                <w:sz w:val="24"/>
+                <w:szCs w:val="24"/>
+              </w:rPr>
+              <w:t>Exceptions</w:t>
+            </w:r>
+          </w:p>
+        </w:tc>
+        <w:tc>
+          <w:tcPr>
+            <w:tcW w:w="7490" w:type="dxa"/>
+            <w:shd w:val="clear" w:color="auto" w:fill="auto"/>
+            <w:tcMar>
+              <w:top w:w="100" w:type="dxa"/>
+              <w:left w:w="100" w:type="dxa"/>
+              <w:bottom w:w="100" w:type="dxa"/>
+              <w:right w:w="100" w:type="dxa"/>
+            </w:tcMar>
+          </w:tcPr>
+          <w:p>
+            <w:pPr>
+              <w:widowControl w:val="0"/>
+              <w:jc w:val="both"/>
+              <w:rPr>
+                <w:rFonts w:ascii="Times New Roman" w:eastAsia="Times New Roman" w:hAnsi="Times New Roman" w:cs="Times New Roman"/>
+                <w:sz w:val="24"/>
+                <w:szCs w:val="24"/>
+              </w:rPr>
+            </w:pPr>
+            <w:r>
+              <w:rPr>
+                <w:rFonts w:ascii="Times New Roman" w:eastAsia="Times New Roman" w:hAnsi="Times New Roman" w:cs="Times New Roman"/>
+                <w:sz w:val="24"/>
+                <w:szCs w:val="24"/>
+              </w:rPr>
+              <w:t>If request vacation time form is filled improperly:</w:t>
+            </w:r>
+          </w:p>
+          <w:p>
+            <w:pPr>
+              <w:pStyle w:val="ListParagraph"/>
+              <w:widowControl w:val="0"/>
+              <w:numPr>
+                <w:ilvl w:val="0"/>
+                <w:numId w:val="22"/>
+              </w:numPr>
+              <w:jc w:val="both"/>
+              <w:rPr>
+                <w:rFonts w:ascii="Times New Roman" w:eastAsia="Times New Roman" w:hAnsi="Times New Roman" w:cs="Times New Roman"/>
+                <w:sz w:val="24"/>
+                <w:szCs w:val="24"/>
+              </w:rPr>
+            </w:pPr>
+            <w:r>
+              <w:rPr>
+                <w:rFonts w:ascii="Times New Roman" w:eastAsia="Times New Roman" w:hAnsi="Times New Roman" w:cs="Times New Roman"/>
+                <w:sz w:val="24"/>
+                <w:szCs w:val="24"/>
+              </w:rPr>
+              <w:lastRenderedPageBreak/>
+              <w:t xml:space="preserve"> Display error regarding the issue</w:t>
+            </w:r>
+          </w:p>
+          <w:p>
+            <w:pPr>
+              <w:pStyle w:val="ListParagraph"/>
+              <w:widowControl w:val="0"/>
+              <w:numPr>
+                <w:ilvl w:val="0"/>
+                <w:numId w:val="22"/>
+              </w:numPr>
+              <w:jc w:val="both"/>
+              <w:rPr>
+                <w:rFonts w:ascii="Times New Roman" w:eastAsia="Times New Roman" w:hAnsi="Times New Roman" w:cs="Times New Roman"/>
+                <w:sz w:val="24"/>
+                <w:szCs w:val="24"/>
+              </w:rPr>
+            </w:pPr>
+            <w:r>
+              <w:rPr>
+                <w:rFonts w:ascii="Times New Roman" w:eastAsia="Times New Roman" w:hAnsi="Times New Roman" w:cs="Times New Roman"/>
+                <w:sz w:val="24"/>
+                <w:szCs w:val="24"/>
+              </w:rPr>
+              <w:t>Cancel the sending of the request</w:t>
+            </w:r>
+          </w:p>
+          <w:p>
+            <w:pPr>
+              <w:widowControl w:val="0"/>
+              <w:jc w:val="both"/>
+              <w:rPr>
+                <w:rFonts w:ascii="Times New Roman" w:eastAsia="Times New Roman" w:hAnsi="Times New Roman" w:cs="Times New Roman"/>
+                <w:sz w:val="24"/>
+                <w:szCs w:val="24"/>
+              </w:rPr>
+            </w:pPr>
+            <w:r>
+              <w:rPr>
+                <w:rFonts w:ascii="Times New Roman" w:eastAsia="Times New Roman" w:hAnsi="Times New Roman" w:cs="Times New Roman"/>
+                <w:sz w:val="24"/>
+                <w:szCs w:val="24"/>
+              </w:rPr>
+              <w:t>If no vacation time is available for current user:</w:t>
+            </w:r>
+          </w:p>
+          <w:p>
+            <w:pPr>
+              <w:pStyle w:val="ListParagraph"/>
+              <w:widowControl w:val="0"/>
+              <w:numPr>
+                <w:ilvl w:val="0"/>
+                <w:numId w:val="23"/>
+              </w:numPr>
+              <w:jc w:val="both"/>
+              <w:rPr>
+                <w:rFonts w:ascii="Times New Roman" w:eastAsia="Times New Roman" w:hAnsi="Times New Roman" w:cs="Times New Roman"/>
+                <w:sz w:val="24"/>
+                <w:szCs w:val="24"/>
+              </w:rPr>
+            </w:pPr>
+            <w:r>
+              <w:rPr>
+                <w:rFonts w:ascii="Times New Roman" w:eastAsia="Times New Roman" w:hAnsi="Times New Roman" w:cs="Times New Roman"/>
+                <w:sz w:val="24"/>
+                <w:szCs w:val="24"/>
+              </w:rPr>
+              <w:t>Display error regarding this issue</w:t>
+            </w:r>
+          </w:p>
+          <w:p>
+            <w:pPr>
+              <w:pStyle w:val="ListParagraph"/>
+              <w:widowControl w:val="0"/>
+              <w:numPr>
+                <w:ilvl w:val="0"/>
+                <w:numId w:val="23"/>
+              </w:numPr>
+              <w:jc w:val="both"/>
+              <w:rPr>
+                <w:rFonts w:ascii="Times New Roman" w:eastAsia="Times New Roman" w:hAnsi="Times New Roman" w:cs="Times New Roman"/>
+                <w:sz w:val="24"/>
+                <w:szCs w:val="24"/>
+              </w:rPr>
+            </w:pPr>
+            <w:r>
+              <w:rPr>
+                <w:rFonts w:ascii="Times New Roman" w:eastAsia="Times New Roman" w:hAnsi="Times New Roman" w:cs="Times New Roman"/>
+                <w:sz w:val="24"/>
+                <w:szCs w:val="24"/>
+              </w:rPr>
+              <w:t>Send the user back to the page where „Request Vacation Time” button was clicked</w:t>
+            </w:r>
+          </w:p>
+        </w:tc>
+      </w:tr>
+    </w:tbl>
+    <w:p/>
+    <w:tbl>
+      <w:tblPr>
+        <w:tblW w:w="9030" w:type="dxa"/>
+        <w:tblInd w:w="70" w:type="dxa"/>
+        <w:tblBorders>
+          <w:top w:val="single" w:sz="8" w:space="0" w:color="000000"/>
+          <w:left w:val="single" w:sz="8" w:space="0" w:color="000000"/>
+          <w:bottom w:val="single" w:sz="8" w:space="0" w:color="000000"/>
+          <w:right w:val="single" w:sz="8" w:space="0" w:color="000000"/>
+          <w:insideH w:val="single" w:sz="8" w:space="0" w:color="000000"/>
+          <w:insideV w:val="single" w:sz="8" w:space="0" w:color="000000"/>
+        </w:tblBorders>
+        <w:tblLayout w:type="fixed"/>
+        <w:tblLook w:val="0600" w:firstRow="0" w:lastRow="0" w:firstColumn="0" w:lastColumn="0" w:noHBand="1" w:noVBand="1"/>
+      </w:tblPr>
+      <w:tblGrid>
+        <w:gridCol w:w="1540"/>
+        <w:gridCol w:w="7490"/>
+      </w:tblGrid>
+      <w:tr>
+        <w:tc>
+          <w:tcPr>
+            <w:tcW w:w="1540" w:type="dxa"/>
+            <w:shd w:val="clear" w:color="auto" w:fill="auto"/>
+            <w:tcMar>
+              <w:top w:w="100" w:type="dxa"/>
+              <w:left w:w="100" w:type="dxa"/>
+              <w:bottom w:w="100" w:type="dxa"/>
+              <w:right w:w="100" w:type="dxa"/>
+            </w:tcMar>
+          </w:tcPr>
+          <w:p>
+            <w:pPr>
+              <w:widowControl w:val="0"/>
+              <w:jc w:val="both"/>
+              <w:rPr>
+                <w:rFonts w:ascii="Times New Roman" w:eastAsia="Times New Roman" w:hAnsi="Times New Roman" w:cs="Times New Roman"/>
+                <w:sz w:val="24"/>
+                <w:szCs w:val="24"/>
+              </w:rPr>
+            </w:pPr>
+            <w:r>
+              <w:rPr>
+                <w:rFonts w:ascii="Times New Roman" w:eastAsia="Times New Roman" w:hAnsi="Times New Roman" w:cs="Times New Roman"/>
+                <w:sz w:val="24"/>
+                <w:szCs w:val="24"/>
+              </w:rPr>
+              <w:t>Autor</w:t>
+            </w:r>
+          </w:p>
+        </w:tc>
+        <w:tc>
+          <w:tcPr>
+            <w:tcW w:w="7490" w:type="dxa"/>
+            <w:shd w:val="clear" w:color="auto" w:fill="auto"/>
+            <w:tcMar>
+              <w:top w:w="100" w:type="dxa"/>
+              <w:left w:w="100" w:type="dxa"/>
+              <w:bottom w:w="100" w:type="dxa"/>
+              <w:right w:w="100" w:type="dxa"/>
+            </w:tcMar>
+          </w:tcPr>
+          <w:p>
+            <w:pPr>
+              <w:widowControl w:val="0"/>
+              <w:jc w:val="both"/>
+              <w:rPr>
+                <w:rFonts w:ascii="Times New Roman" w:eastAsia="Times New Roman" w:hAnsi="Times New Roman" w:cs="Times New Roman"/>
+                <w:sz w:val="24"/>
+                <w:szCs w:val="24"/>
+              </w:rPr>
+            </w:pPr>
+            <w:r>
+              <w:rPr>
+                <w:rFonts w:ascii="Times New Roman" w:eastAsia="Times New Roman" w:hAnsi="Times New Roman" w:cs="Times New Roman"/>
+                <w:sz w:val="24"/>
+                <w:szCs w:val="24"/>
+              </w:rPr>
+              <w:t>Cepoiu Radu-Constantin</w:t>
+            </w:r>
+          </w:p>
+        </w:tc>
+      </w:tr>
+      <w:tr>
+        <w:tc>
+          <w:tcPr>
+            <w:tcW w:w="1540" w:type="dxa"/>
+            <w:shd w:val="clear" w:color="auto" w:fill="auto"/>
+            <w:tcMar>
+              <w:top w:w="100" w:type="dxa"/>
+              <w:left w:w="100" w:type="dxa"/>
+              <w:bottom w:w="100" w:type="dxa"/>
+              <w:right w:w="100" w:type="dxa"/>
+            </w:tcMar>
+          </w:tcPr>
+          <w:p>
+            <w:pPr>
+              <w:widowControl w:val="0"/>
+              <w:jc w:val="both"/>
+              <w:rPr>
+                <w:rFonts w:ascii="Times New Roman" w:eastAsia="Times New Roman" w:hAnsi="Times New Roman" w:cs="Times New Roman"/>
+                <w:sz w:val="24"/>
+                <w:szCs w:val="24"/>
+              </w:rPr>
+            </w:pPr>
+            <w:r>
+              <w:rPr>
+                <w:rFonts w:ascii="Times New Roman" w:eastAsia="Times New Roman" w:hAnsi="Times New Roman" w:cs="Times New Roman"/>
+                <w:sz w:val="24"/>
+                <w:szCs w:val="24"/>
+              </w:rPr>
+              <w:t>Use Case</w:t>
+            </w:r>
+          </w:p>
+        </w:tc>
+        <w:tc>
+          <w:tcPr>
+            <w:tcW w:w="7490" w:type="dxa"/>
+            <w:shd w:val="clear" w:color="auto" w:fill="auto"/>
+            <w:tcMar>
+              <w:top w:w="100" w:type="dxa"/>
+              <w:left w:w="100" w:type="dxa"/>
+              <w:bottom w:w="100" w:type="dxa"/>
+              <w:right w:w="100" w:type="dxa"/>
+            </w:tcMar>
+          </w:tcPr>
+          <w:p>
+            <w:pPr>
+              <w:widowControl w:val="0"/>
+              <w:jc w:val="both"/>
+              <w:rPr>
+                <w:rFonts w:ascii="Times New Roman" w:eastAsia="Times New Roman" w:hAnsi="Times New Roman" w:cs="Times New Roman"/>
+                <w:sz w:val="24"/>
+                <w:szCs w:val="24"/>
+              </w:rPr>
+            </w:pPr>
+            <w:r>
+              <w:rPr>
+                <w:rFonts w:ascii="Times New Roman" w:hAnsi="Times New Roman" w:cs="Times New Roman"/>
+                <w:color w:val="1F2328"/>
+                <w:sz w:val="24"/>
+                <w:szCs w:val="24"/>
+                <w:shd w:val="clear" w:color="auto" w:fill="FFFFFF"/>
+              </w:rPr>
+              <w:t xml:space="preserve">Manage </w:t>
+            </w:r>
+            <w:r>
+              <w:rPr>
+                <w:rFonts w:ascii="Times New Roman" w:hAnsi="Times New Roman" w:cs="Times New Roman"/>
+                <w:color w:val="1F2328"/>
+                <w:sz w:val="24"/>
+                <w:szCs w:val="24"/>
+                <w:shd w:val="clear" w:color="auto" w:fill="FFFFFF"/>
+              </w:rPr>
+              <w:t>Salaries</w:t>
+            </w:r>
+          </w:p>
+        </w:tc>
+      </w:tr>
+      <w:tr>
+        <w:tc>
+          <w:tcPr>
+            <w:tcW w:w="1540" w:type="dxa"/>
+            <w:shd w:val="clear" w:color="auto" w:fill="auto"/>
+            <w:tcMar>
+              <w:top w:w="100" w:type="dxa"/>
+              <w:left w:w="100" w:type="dxa"/>
+              <w:bottom w:w="100" w:type="dxa"/>
+              <w:right w:w="100" w:type="dxa"/>
+            </w:tcMar>
+          </w:tcPr>
+          <w:p>
+            <w:pPr>
+              <w:widowControl w:val="0"/>
+              <w:jc w:val="both"/>
+              <w:rPr>
+                <w:rFonts w:ascii="Times New Roman" w:eastAsia="Times New Roman" w:hAnsi="Times New Roman" w:cs="Times New Roman"/>
+                <w:sz w:val="24"/>
+                <w:szCs w:val="24"/>
+              </w:rPr>
+            </w:pPr>
+            <w:r>
+              <w:rPr>
+                <w:rFonts w:ascii="Times New Roman" w:eastAsia="Times New Roman" w:hAnsi="Times New Roman" w:cs="Times New Roman"/>
+                <w:sz w:val="24"/>
+                <w:szCs w:val="24"/>
+              </w:rPr>
+              <w:t>Actors</w:t>
+            </w:r>
+          </w:p>
+        </w:tc>
+        <w:tc>
+          <w:tcPr>
+            <w:tcW w:w="7490" w:type="dxa"/>
+            <w:shd w:val="clear" w:color="auto" w:fill="auto"/>
+            <w:tcMar>
+              <w:top w:w="100" w:type="dxa"/>
+              <w:left w:w="100" w:type="dxa"/>
+              <w:bottom w:w="100" w:type="dxa"/>
+              <w:right w:w="100" w:type="dxa"/>
+            </w:tcMar>
+          </w:tcPr>
+          <w:p>
+            <w:pPr>
+              <w:widowControl w:val="0"/>
+              <w:jc w:val="both"/>
+              <w:rPr>
+                <w:rFonts w:ascii="Times New Roman" w:eastAsia="Times New Roman" w:hAnsi="Times New Roman" w:cs="Times New Roman"/>
+                <w:sz w:val="24"/>
+                <w:szCs w:val="24"/>
+              </w:rPr>
+            </w:pPr>
+            <w:r>
+              <w:rPr>
+                <w:rFonts w:ascii="Times New Roman" w:eastAsia="Times New Roman" w:hAnsi="Times New Roman" w:cs="Times New Roman"/>
+                <w:sz w:val="24"/>
+                <w:szCs w:val="24"/>
+              </w:rPr>
+              <w:t>Payroll Manager</w:t>
+            </w:r>
+          </w:p>
+        </w:tc>
+      </w:tr>
+      <w:tr>
+        <w:trPr>
+          <w:trHeight w:val="690"/>
+        </w:trPr>
+        <w:tc>
+          <w:tcPr>
+            <w:tcW w:w="1540" w:type="dxa"/>
+            <w:shd w:val="clear" w:color="auto" w:fill="auto"/>
+            <w:tcMar>
+              <w:top w:w="100" w:type="dxa"/>
+              <w:left w:w="100" w:type="dxa"/>
+              <w:bottom w:w="100" w:type="dxa"/>
+              <w:right w:w="100" w:type="dxa"/>
+            </w:tcMar>
+          </w:tcPr>
+          <w:p>
+            <w:pPr>
+              <w:widowControl w:val="0"/>
+              <w:jc w:val="both"/>
+              <w:rPr>
+                <w:rFonts w:ascii="Times New Roman" w:eastAsia="Times New Roman" w:hAnsi="Times New Roman" w:cs="Times New Roman"/>
+                <w:sz w:val="24"/>
+                <w:szCs w:val="24"/>
+              </w:rPr>
+            </w:pPr>
+            <w:r>
+              <w:rPr>
+                <w:rFonts w:ascii="Times New Roman" w:eastAsia="Times New Roman" w:hAnsi="Times New Roman" w:cs="Times New Roman"/>
+                <w:sz w:val="24"/>
+                <w:szCs w:val="24"/>
+              </w:rPr>
+              <w:t>Preconditions</w:t>
+            </w:r>
+          </w:p>
+        </w:tc>
+        <w:tc>
+          <w:tcPr>
+            <w:tcW w:w="7490" w:type="dxa"/>
+            <w:shd w:val="clear" w:color="auto" w:fill="auto"/>
+            <w:tcMar>
+              <w:top w:w="100" w:type="dxa"/>
+              <w:left w:w="100" w:type="dxa"/>
+              <w:bottom w:w="100" w:type="dxa"/>
+              <w:right w:w="100" w:type="dxa"/>
+            </w:tcMar>
+          </w:tcPr>
+          <w:p>
+            <w:pPr>
+              <w:widowControl w:val="0"/>
+              <w:tabs>
+                <w:tab w:val="left" w:pos="984"/>
+              </w:tabs>
+              <w:jc w:val="both"/>
+              <w:rPr>
+                <w:rFonts w:ascii="Times New Roman" w:eastAsia="Times New Roman" w:hAnsi="Times New Roman" w:cs="Times New Roman"/>
+                <w:sz w:val="24"/>
+                <w:szCs w:val="24"/>
+              </w:rPr>
+            </w:pPr>
+            <w:r>
+              <w:rPr>
+                <w:rFonts w:ascii="Times New Roman" w:eastAsia="Times New Roman" w:hAnsi="Times New Roman" w:cs="Times New Roman"/>
+                <w:sz w:val="24"/>
+                <w:szCs w:val="24"/>
+              </w:rPr>
+              <w:t>User is identified and authenticated</w:t>
+            </w:r>
+            <w:r>
+              <w:rPr>
+                <w:rFonts w:ascii="Times New Roman" w:eastAsia="Times New Roman" w:hAnsi="Times New Roman" w:cs="Times New Roman"/>
+                <w:sz w:val="24"/>
+                <w:szCs w:val="24"/>
+              </w:rPr>
+              <w:t xml:space="preserve"> as Payroll Manager</w:t>
+            </w:r>
+          </w:p>
+        </w:tc>
+      </w:tr>
+      <w:tr>
+        <w:tc>
+          <w:tcPr>
+            <w:tcW w:w="1540" w:type="dxa"/>
+            <w:shd w:val="clear" w:color="auto" w:fill="auto"/>
+            <w:tcMar>
+              <w:top w:w="100" w:type="dxa"/>
+              <w:left w:w="100" w:type="dxa"/>
+              <w:bottom w:w="100" w:type="dxa"/>
+              <w:right w:w="100" w:type="dxa"/>
+            </w:tcMar>
+          </w:tcPr>
+          <w:p>
+            <w:pPr>
+              <w:widowControl w:val="0"/>
+              <w:jc w:val="both"/>
+              <w:rPr>
+                <w:rFonts w:ascii="Times New Roman" w:eastAsia="Times New Roman" w:hAnsi="Times New Roman" w:cs="Times New Roman"/>
+                <w:sz w:val="24"/>
+                <w:szCs w:val="24"/>
+              </w:rPr>
+            </w:pPr>
+            <w:r>
+              <w:rPr>
+                <w:rFonts w:ascii="Times New Roman" w:eastAsia="Times New Roman" w:hAnsi="Times New Roman" w:cs="Times New Roman"/>
+                <w:sz w:val="24"/>
+                <w:szCs w:val="24"/>
+              </w:rPr>
+              <w:t>Postconditions</w:t>
+            </w:r>
+          </w:p>
+        </w:tc>
+        <w:tc>
+          <w:tcPr>
+            <w:tcW w:w="7490" w:type="dxa"/>
+            <w:shd w:val="clear" w:color="auto" w:fill="auto"/>
+            <w:tcMar>
+              <w:top w:w="100" w:type="dxa"/>
+              <w:left w:w="100" w:type="dxa"/>
+              <w:bottom w:w="100" w:type="dxa"/>
+              <w:right w:w="100" w:type="dxa"/>
+            </w:tcMar>
+          </w:tcPr>
+          <w:p>
+            <w:pPr>
+              <w:widowControl w:val="0"/>
+              <w:jc w:val="both"/>
+              <w:rPr>
+                <w:rFonts w:ascii="Times New Roman" w:eastAsia="Times New Roman" w:hAnsi="Times New Roman" w:cs="Times New Roman"/>
+                <w:sz w:val="24"/>
+                <w:szCs w:val="24"/>
+              </w:rPr>
+            </w:pPr>
+            <w:r>
+              <w:rPr>
+                <w:rFonts w:ascii="Times New Roman" w:eastAsia="Times New Roman" w:hAnsi="Times New Roman" w:cs="Times New Roman"/>
+                <w:sz w:val="24"/>
+                <w:szCs w:val="24"/>
+              </w:rPr>
+              <w:t>Payment details for selected employees are updated as specified</w:t>
+            </w:r>
+          </w:p>
+        </w:tc>
+      </w:tr>
+      <w:tr>
+        <w:tc>
+          <w:tcPr>
+            <w:tcW w:w="1540" w:type="dxa"/>
+            <w:shd w:val="clear" w:color="auto" w:fill="auto"/>
+            <w:tcMar>
+              <w:top w:w="100" w:type="dxa"/>
+              <w:left w:w="100" w:type="dxa"/>
+              <w:bottom w:w="100" w:type="dxa"/>
+              <w:right w:w="100" w:type="dxa"/>
+            </w:tcMar>
+          </w:tcPr>
+          <w:p>
+            <w:pPr>
+              <w:widowControl w:val="0"/>
+              <w:jc w:val="both"/>
+              <w:rPr>
+                <w:rFonts w:ascii="Times New Roman" w:eastAsia="Times New Roman" w:hAnsi="Times New Roman" w:cs="Times New Roman"/>
+                <w:sz w:val="24"/>
+                <w:szCs w:val="24"/>
+              </w:rPr>
+            </w:pPr>
+            <w:r>
+              <w:rPr>
+                <w:rFonts w:ascii="Times New Roman" w:eastAsia="Times New Roman" w:hAnsi="Times New Roman" w:cs="Times New Roman"/>
+                <w:sz w:val="24"/>
+                <w:szCs w:val="24"/>
+              </w:rPr>
+              <w:t>Trigger</w:t>
+            </w:r>
+          </w:p>
+        </w:tc>
+        <w:tc>
+          <w:tcPr>
+            <w:tcW w:w="7490" w:type="dxa"/>
+            <w:shd w:val="clear" w:color="auto" w:fill="auto"/>
+            <w:tcMar>
+              <w:top w:w="100" w:type="dxa"/>
+              <w:left w:w="100" w:type="dxa"/>
+              <w:bottom w:w="100" w:type="dxa"/>
+              <w:right w:w="100" w:type="dxa"/>
+            </w:tcMar>
+          </w:tcPr>
+          <w:p>
+            <w:pPr>
+              <w:widowControl w:val="0"/>
+              <w:jc w:val="both"/>
+              <w:rPr>
+                <w:rFonts w:ascii="Times New Roman" w:eastAsia="Times New Roman" w:hAnsi="Times New Roman" w:cs="Times New Roman"/>
+                <w:sz w:val="24"/>
+                <w:szCs w:val="24"/>
+              </w:rPr>
+            </w:pPr>
+            <w:r>
+              <w:rPr>
+                <w:rFonts w:ascii="Times New Roman" w:eastAsia="Times New Roman" w:hAnsi="Times New Roman" w:cs="Times New Roman"/>
+                <w:sz w:val="24"/>
+                <w:szCs w:val="24"/>
+              </w:rPr>
+              <w:t>Payroll Manager clicks the „Edit payment information” for any employee</w:t>
+            </w:r>
+          </w:p>
+        </w:tc>
+      </w:tr>
+      <w:tr>
+        <w:tc>
+          <w:tcPr>
+            <w:tcW w:w="1540" w:type="dxa"/>
+            <w:shd w:val="clear" w:color="auto" w:fill="auto"/>
+            <w:tcMar>
+              <w:top w:w="100" w:type="dxa"/>
+              <w:left w:w="100" w:type="dxa"/>
+              <w:bottom w:w="100" w:type="dxa"/>
+              <w:right w:w="100" w:type="dxa"/>
+            </w:tcMar>
+          </w:tcPr>
+          <w:p>
+            <w:pPr>
+              <w:widowControl w:val="0"/>
+              <w:jc w:val="both"/>
+              <w:rPr>
+                <w:rFonts w:ascii="Times New Roman" w:eastAsia="Times New Roman" w:hAnsi="Times New Roman" w:cs="Times New Roman"/>
+                <w:sz w:val="24"/>
+                <w:szCs w:val="24"/>
+              </w:rPr>
+            </w:pPr>
+            <w:r>
+              <w:rPr>
+                <w:rFonts w:ascii="Times New Roman" w:eastAsia="Times New Roman" w:hAnsi="Times New Roman" w:cs="Times New Roman"/>
+                <w:sz w:val="24"/>
+                <w:szCs w:val="24"/>
+              </w:rPr>
+              <w:t>Main Scenario</w:t>
+            </w:r>
+          </w:p>
+        </w:tc>
+        <w:tc>
+          <w:tcPr>
+            <w:tcW w:w="7490" w:type="dxa"/>
+            <w:shd w:val="clear" w:color="auto" w:fill="auto"/>
+            <w:tcMar>
+              <w:top w:w="100" w:type="dxa"/>
+              <w:left w:w="100" w:type="dxa"/>
+              <w:bottom w:w="100" w:type="dxa"/>
+              <w:right w:w="100" w:type="dxa"/>
+            </w:tcMar>
+          </w:tcPr>
+          <w:p>
+            <w:pPr>
+              <w:pStyle w:val="ListParagraph"/>
+              <w:widowControl w:val="0"/>
+              <w:numPr>
+                <w:ilvl w:val="0"/>
+                <w:numId w:val="25"/>
+              </w:numPr>
+              <w:jc w:val="both"/>
+              <w:rPr>
+                <w:rFonts w:ascii="Times New Roman" w:eastAsia="Times New Roman" w:hAnsi="Times New Roman" w:cs="Times New Roman"/>
+                <w:sz w:val="24"/>
+                <w:szCs w:val="24"/>
+              </w:rPr>
+            </w:pPr>
+            <w:r>
+              <w:rPr>
+                <w:rFonts w:ascii="Times New Roman" w:eastAsia="Times New Roman" w:hAnsi="Times New Roman" w:cs="Times New Roman"/>
+                <w:sz w:val="24"/>
+                <w:szCs w:val="24"/>
+              </w:rPr>
+              <w:t>Payroll Manager is sent to Edit payment information for Employee page, which contains many forms for every detail of the employee’s payment information. The forms will be filled automatically with corresponding information</w:t>
+            </w:r>
+          </w:p>
+          <w:p>
+            <w:pPr>
+              <w:pStyle w:val="ListParagraph"/>
+              <w:widowControl w:val="0"/>
+              <w:numPr>
+                <w:ilvl w:val="0"/>
+                <w:numId w:val="25"/>
+              </w:numPr>
+              <w:jc w:val="both"/>
+              <w:rPr>
+                <w:rFonts w:ascii="Times New Roman" w:eastAsia="Times New Roman" w:hAnsi="Times New Roman" w:cs="Times New Roman"/>
+                <w:sz w:val="24"/>
+                <w:szCs w:val="24"/>
+              </w:rPr>
+            </w:pPr>
+            <w:r>
+              <w:rPr>
+                <w:rFonts w:ascii="Times New Roman" w:eastAsia="Times New Roman" w:hAnsi="Times New Roman" w:cs="Times New Roman"/>
+                <w:sz w:val="24"/>
+                <w:szCs w:val="24"/>
+              </w:rPr>
+              <w:t>Payroll Manager will edit the forms as desired</w:t>
+            </w:r>
+          </w:p>
+          <w:p>
+            <w:pPr>
+              <w:pStyle w:val="ListParagraph"/>
+              <w:widowControl w:val="0"/>
+              <w:numPr>
+                <w:ilvl w:val="0"/>
+                <w:numId w:val="25"/>
+              </w:numPr>
+              <w:jc w:val="both"/>
+              <w:rPr>
+                <w:rFonts w:ascii="Times New Roman" w:eastAsia="Times New Roman" w:hAnsi="Times New Roman" w:cs="Times New Roman"/>
+                <w:sz w:val="24"/>
+                <w:szCs w:val="24"/>
+              </w:rPr>
+            </w:pPr>
+            <w:r>
+              <w:rPr>
+                <w:rFonts w:ascii="Times New Roman" w:eastAsia="Times New Roman" w:hAnsi="Times New Roman" w:cs="Times New Roman"/>
+                <w:sz w:val="24"/>
+                <w:szCs w:val="24"/>
+              </w:rPr>
+              <w:t>Payroll Manager clicks the „Modify” button at the bottom of the page</w:t>
+            </w:r>
+          </w:p>
+        </w:tc>
+      </w:tr>
+      <w:tr>
+        <w:tc>
+          <w:tcPr>
+            <w:tcW w:w="1540" w:type="dxa"/>
+            <w:shd w:val="clear" w:color="auto" w:fill="auto"/>
+            <w:tcMar>
+              <w:top w:w="100" w:type="dxa"/>
+              <w:left w:w="100" w:type="dxa"/>
+              <w:bottom w:w="100" w:type="dxa"/>
+              <w:right w:w="100" w:type="dxa"/>
+            </w:tcMar>
+          </w:tcPr>
+          <w:p>
+            <w:pPr>
+              <w:widowControl w:val="0"/>
+              <w:jc w:val="both"/>
+              <w:rPr>
+                <w:rFonts w:ascii="Times New Roman" w:eastAsia="Times New Roman" w:hAnsi="Times New Roman" w:cs="Times New Roman"/>
+                <w:sz w:val="24"/>
+                <w:szCs w:val="24"/>
+              </w:rPr>
+            </w:pPr>
+            <w:r>
+              <w:rPr>
+                <w:rFonts w:ascii="Times New Roman" w:eastAsia="Times New Roman" w:hAnsi="Times New Roman" w:cs="Times New Roman"/>
+                <w:sz w:val="24"/>
+                <w:szCs w:val="24"/>
+              </w:rPr>
+              <w:t>Alternative Flows</w:t>
+            </w:r>
+          </w:p>
+        </w:tc>
+        <w:tc>
+          <w:tcPr>
+            <w:tcW w:w="7490" w:type="dxa"/>
+            <w:shd w:val="clear" w:color="auto" w:fill="auto"/>
+            <w:tcMar>
+              <w:top w:w="100" w:type="dxa"/>
+              <w:left w:w="100" w:type="dxa"/>
+              <w:bottom w:w="100" w:type="dxa"/>
+              <w:right w:w="100" w:type="dxa"/>
+            </w:tcMar>
+          </w:tcPr>
+          <w:p>
+            <w:pPr>
+              <w:pStyle w:val="ListParagraph"/>
+              <w:widowControl w:val="0"/>
+              <w:numPr>
+                <w:ilvl w:val="0"/>
+                <w:numId w:val="26"/>
+              </w:numPr>
+              <w:jc w:val="both"/>
+              <w:rPr>
+                <w:rFonts w:ascii="Times New Roman" w:eastAsia="Times New Roman" w:hAnsi="Times New Roman" w:cs="Times New Roman"/>
+                <w:sz w:val="24"/>
+                <w:szCs w:val="24"/>
+              </w:rPr>
+            </w:pPr>
+            <w:r>
+              <w:rPr>
+                <w:rFonts w:ascii="Times New Roman" w:eastAsia="Times New Roman" w:hAnsi="Times New Roman" w:cs="Times New Roman"/>
+                <w:sz w:val="24"/>
+                <w:szCs w:val="24"/>
+              </w:rPr>
+              <w:t>Employee clicks the „Cancel” button anywhere on the „Edit payroll information” page</w:t>
+            </w:r>
+          </w:p>
+          <w:p>
+            <w:pPr>
+              <w:pStyle w:val="ListParagraph"/>
+              <w:widowControl w:val="0"/>
+              <w:numPr>
+                <w:ilvl w:val="0"/>
+                <w:numId w:val="26"/>
+              </w:numPr>
+              <w:jc w:val="both"/>
+              <w:rPr>
+                <w:rFonts w:ascii="Times New Roman" w:eastAsia="Times New Roman" w:hAnsi="Times New Roman" w:cs="Times New Roman"/>
+                <w:sz w:val="24"/>
+                <w:szCs w:val="24"/>
+              </w:rPr>
+            </w:pPr>
+            <w:r>
+              <w:rPr>
+                <w:rFonts w:ascii="Times New Roman" w:eastAsia="Times New Roman" w:hAnsi="Times New Roman" w:cs="Times New Roman"/>
+                <w:sz w:val="24"/>
+                <w:szCs w:val="24"/>
+              </w:rPr>
+              <w:t>Employee is sent back to the page previous to the „</w:t>
+            </w:r>
+            <w:r>
+              <w:rPr>
+                <w:rFonts w:ascii="Times New Roman" w:eastAsia="Times New Roman" w:hAnsi="Times New Roman" w:cs="Times New Roman"/>
+                <w:sz w:val="24"/>
+                <w:szCs w:val="24"/>
+              </w:rPr>
+              <w:t>Edit payroll information</w:t>
+            </w:r>
+            <w:r>
+              <w:rPr>
+                <w:rFonts w:ascii="Times New Roman" w:eastAsia="Times New Roman" w:hAnsi="Times New Roman" w:cs="Times New Roman"/>
+                <w:sz w:val="24"/>
+                <w:szCs w:val="24"/>
+              </w:rPr>
+              <w:t>” page, canceling the request</w:t>
+            </w:r>
+          </w:p>
+        </w:tc>
+      </w:tr>
+      <w:tr>
+        <w:tc>
+          <w:tcPr>
+            <w:tcW w:w="1540" w:type="dxa"/>
+            <w:shd w:val="clear" w:color="auto" w:fill="auto"/>
+            <w:tcMar>
+              <w:top w:w="100" w:type="dxa"/>
+              <w:left w:w="100" w:type="dxa"/>
+              <w:bottom w:w="100" w:type="dxa"/>
+              <w:right w:w="100" w:type="dxa"/>
+            </w:tcMar>
+          </w:tcPr>
+          <w:p>
+            <w:pPr>
+              <w:widowControl w:val="0"/>
+              <w:jc w:val="both"/>
+              <w:rPr>
+                <w:rFonts w:ascii="Times New Roman" w:eastAsia="Times New Roman" w:hAnsi="Times New Roman" w:cs="Times New Roman"/>
+                <w:sz w:val="24"/>
+                <w:szCs w:val="24"/>
+              </w:rPr>
+            </w:pPr>
+            <w:r>
+              <w:rPr>
+                <w:rFonts w:ascii="Times New Roman" w:eastAsia="Times New Roman" w:hAnsi="Times New Roman" w:cs="Times New Roman"/>
+                <w:sz w:val="24"/>
+                <w:szCs w:val="24"/>
+              </w:rPr>
+              <w:t>Exceptions</w:t>
+            </w:r>
+          </w:p>
+        </w:tc>
+        <w:tc>
+          <w:tcPr>
+            <w:tcW w:w="7490" w:type="dxa"/>
+            <w:shd w:val="clear" w:color="auto" w:fill="auto"/>
+            <w:tcMar>
+              <w:top w:w="100" w:type="dxa"/>
+              <w:left w:w="100" w:type="dxa"/>
+              <w:bottom w:w="100" w:type="dxa"/>
+              <w:right w:w="100" w:type="dxa"/>
+            </w:tcMar>
+          </w:tcPr>
+          <w:p>
+            <w:pPr>
+              <w:widowControl w:val="0"/>
+              <w:jc w:val="both"/>
+              <w:rPr>
+                <w:rFonts w:ascii="Times New Roman" w:eastAsia="Times New Roman" w:hAnsi="Times New Roman" w:cs="Times New Roman"/>
+                <w:sz w:val="24"/>
+                <w:szCs w:val="24"/>
+              </w:rPr>
+            </w:pPr>
+            <w:r>
+              <w:rPr>
+                <w:rFonts w:ascii="Times New Roman" w:eastAsia="Times New Roman" w:hAnsi="Times New Roman" w:cs="Times New Roman"/>
+                <w:sz w:val="24"/>
+                <w:szCs w:val="24"/>
+              </w:rPr>
+              <w:t xml:space="preserve">If the </w:t>
+            </w:r>
+            <w:r>
+              <w:rPr>
+                <w:rFonts w:ascii="Times New Roman" w:eastAsia="Times New Roman" w:hAnsi="Times New Roman" w:cs="Times New Roman"/>
+                <w:sz w:val="24"/>
+                <w:szCs w:val="24"/>
+              </w:rPr>
+              <w:t>information edited on the form fields is invalid (such as illegal salary, pay date, bank information):</w:t>
+            </w:r>
+          </w:p>
+          <w:p>
+            <w:pPr>
+              <w:pStyle w:val="ListParagraph"/>
+              <w:widowControl w:val="0"/>
+              <w:numPr>
+                <w:ilvl w:val="0"/>
+                <w:numId w:val="6"/>
+              </w:numPr>
+              <w:jc w:val="both"/>
+              <w:rPr>
+                <w:rFonts w:ascii="Times New Roman" w:eastAsia="Times New Roman" w:hAnsi="Times New Roman" w:cs="Times New Roman"/>
+                <w:sz w:val="24"/>
+                <w:szCs w:val="24"/>
+              </w:rPr>
+            </w:pPr>
+            <w:r>
+              <w:rPr>
+                <w:rFonts w:ascii="Times New Roman" w:eastAsia="Times New Roman" w:hAnsi="Times New Roman" w:cs="Times New Roman"/>
+                <w:sz w:val="24"/>
+                <w:szCs w:val="24"/>
+              </w:rPr>
+              <w:t>Show the payroll manager a warning regarding the issue and which field is affected</w:t>
+            </w:r>
+          </w:p>
+          <w:p>
+            <w:pPr>
+              <w:pStyle w:val="ListParagraph"/>
+              <w:widowControl w:val="0"/>
+              <w:numPr>
+                <w:ilvl w:val="0"/>
+                <w:numId w:val="6"/>
+              </w:numPr>
+              <w:jc w:val="both"/>
+              <w:rPr>
+                <w:rFonts w:ascii="Times New Roman" w:eastAsia="Times New Roman" w:hAnsi="Times New Roman" w:cs="Times New Roman"/>
+                <w:sz w:val="24"/>
+                <w:szCs w:val="24"/>
+              </w:rPr>
+            </w:pPr>
+            <w:r>
+              <w:rPr>
+                <w:rFonts w:ascii="Times New Roman" w:eastAsia="Times New Roman" w:hAnsi="Times New Roman" w:cs="Times New Roman"/>
+                <w:sz w:val="24"/>
+                <w:szCs w:val="24"/>
+              </w:rPr>
+              <w:t>Return the payroll manager to the edit payroll information page, while keeping the information in the forms as edited previously by the payroll manager</w:t>
+            </w:r>
+          </w:p>
+          <w:p>
+            <w:pPr>
+              <w:pStyle w:val="ListParagraph"/>
+              <w:widowControl w:val="0"/>
+              <w:numPr>
+                <w:ilvl w:val="0"/>
+                <w:numId w:val="6"/>
+              </w:numPr>
+              <w:jc w:val="both"/>
+              <w:rPr>
+                <w:rFonts w:ascii="Times New Roman" w:eastAsia="Times New Roman" w:hAnsi="Times New Roman" w:cs="Times New Roman"/>
+                <w:sz w:val="24"/>
+                <w:szCs w:val="24"/>
+              </w:rPr>
+            </w:pPr>
+            <w:r>
+              <w:rPr>
+                <w:rFonts w:ascii="Times New Roman" w:eastAsia="Times New Roman" w:hAnsi="Times New Roman" w:cs="Times New Roman"/>
+                <w:sz w:val="24"/>
+                <w:szCs w:val="24"/>
+              </w:rPr>
+              <w:t>Highlight the forms which triggered the error</w:t>
+            </w:r>
+          </w:p>
+        </w:tc>
+      </w:tr>
+    </w:tbl>
+    <w:p/>
+    <w:p>
+      <w:pPr>
         <w:rPr>
           <w:rFonts w:ascii="Times New Roman" w:hAnsi="Times New Roman" w:cs="Times New Roman"/>
           <w:sz w:val="24"/>
           <w:szCs w:val="24"/>
         </w:rPr>
+      </w:pPr>
+    </w:p>
+    <w:p>
+      <w:pPr>
+        <w:rPr>
+          <w:rFonts w:ascii="Times New Roman" w:hAnsi="Times New Roman" w:cs="Times New Roman"/>
+          <w:sz w:val="24"/>
+          <w:szCs w:val="24"/>
+        </w:rPr>
+      </w:pPr>
+    </w:p>
+    <w:p>
+      <w:pPr>
+        <w:rPr>
+          <w:rFonts w:ascii="Times New Roman" w:hAnsi="Times New Roman" w:cs="Times New Roman"/>
+          <w:sz w:val="24"/>
+          <w:szCs w:val="24"/>
+        </w:rPr>
+      </w:pPr>
+    </w:p>
+    <w:p>
+      <w:pPr>
+        <w:pStyle w:val="Heading1"/>
+      </w:pPr>
+      <w:bookmarkStart w:id="2" w:name="_Toc150939544"/>
+      <w:r>
+        <w:t>System Sequence Diagram</w:t>
+      </w:r>
+      <w:bookmarkEnd w:id="2"/>
+    </w:p>
+    <w:p>
+      <w:r>
+        <w:rPr>
+          <w:noProof/>
+        </w:rPr>
+        <w:drawing>
+          <wp:inline distT="0" distB="0" distL="0" distR="0" wp14:anchorId="0CBEBE43" wp14:editId="716CF8BF">
+            <wp:extent cx="4533900" cy="5676900"/>
+            <wp:effectExtent l="0" t="0" r="0" b="0"/>
+            <wp:docPr id="1" name="Picture 1"/>
+            <wp:cNvGraphicFramePr>
+              <a:graphicFrameLocks xmlns:a="http://schemas.openxmlformats.org/drawingml/2006/main" noChangeAspect="1"/>
+            </wp:cNvGraphicFramePr>
+            <a:graphic xmlns:a="http://schemas.openxmlformats.org/drawingml/2006/main">
+              <a:graphicData uri="http://schemas.openxmlformats.org/drawingml/2006/picture">
+                <pic:pic xmlns:pic="http://schemas.openxmlformats.org/drawingml/2006/picture">
+                  <pic:nvPicPr>
+                    <pic:cNvPr id="0" name="Picture 1"/>
+                    <pic:cNvPicPr>
+                      <a:picLocks noChangeAspect="1" noChangeArrowheads="1"/>
+                    </pic:cNvPicPr>
+                  </pic:nvPicPr>
+                  <pic:blipFill>
+                    <a:blip r:embed="rId6">
+                      <a:extLst>
+                        <a:ext uri="{28A0092B-C50C-407E-A947-70E740481C1C}">
+                          <a14:useLocalDpi xmlns:a14="http://schemas.microsoft.com/office/drawing/2010/main" val="0"/>
+                        </a:ext>
+                      </a:extLst>
+                    </a:blip>
+                    <a:srcRect/>
+                    <a:stretch>
+                      <a:fillRect/>
+                    </a:stretch>
+                  </pic:blipFill>
+                  <pic:spPr bwMode="auto">
+                    <a:xfrm>
+                      <a:off x="0" y="0"/>
+                      <a:ext cx="4533900" cy="5676900"/>
+                    </a:xfrm>
+                    <a:prstGeom prst="rect">
+                      <a:avLst/>
+                    </a:prstGeom>
+                    <a:noFill/>
+                    <a:ln>
+                      <a:noFill/>
+                    </a:ln>
+                  </pic:spPr>
+                </pic:pic>
+              </a:graphicData>
+            </a:graphic>
+          </wp:inline>
+        </w:drawing>
+      </w:r>
+    </w:p>
+    <w:p/>
+    <w:p>
+      <w:pPr>
+        <w:rPr>
+          <w:rFonts w:ascii="Times New Roman" w:hAnsi="Times New Roman" w:cs="Times New Roman"/>
+          <w:sz w:val="24"/>
+          <w:szCs w:val="24"/>
+        </w:rPr>
+      </w:pPr>
+    </w:p>
+    <w:p>
+      <w:pPr>
+        <w:pStyle w:val="Heading1"/>
       </w:pPr>
     </w:p>
     <w:p>
@@ -881,6 +3682,155 @@
     </w:lvl>
   </w:abstractNum>
   <w:abstractNum w:abstractNumId="7" w15:restartNumberingAfterBreak="0">
+    <w:nsid w:val="1A141EFF"/>
+    <w:multiLevelType w:val="multilevel"/>
+    <w:tmpl w:val="B41ADE12"/>
+    <w:lvl w:ilvl="0">
+      <w:start w:val="1"/>
+      <w:numFmt w:val="bullet"/>
+      <w:lvlText w:val=""/>
+      <w:lvlJc w:val="left"/>
+      <w:pPr>
+        <w:tabs>
+          <w:tab w:val="num" w:pos="720"/>
+        </w:tabs>
+        <w:ind w:left="720" w:hanging="360"/>
+      </w:pPr>
+      <w:rPr>
+        <w:rFonts w:ascii="Symbol" w:hAnsi="Symbol" w:hint="default"/>
+        <w:sz w:val="20"/>
+      </w:rPr>
+    </w:lvl>
+    <w:lvl w:ilvl="1">
+      <w:start w:val="1"/>
+      <w:numFmt w:val="bullet"/>
+      <w:lvlText w:val="o"/>
+      <w:lvlJc w:val="left"/>
+      <w:pPr>
+        <w:tabs>
+          <w:tab w:val="num" w:pos="1440"/>
+        </w:tabs>
+        <w:ind w:left="1440" w:hanging="360"/>
+      </w:pPr>
+      <w:rPr>
+        <w:rFonts w:ascii="Courier New" w:hAnsi="Courier New" w:hint="default"/>
+        <w:sz w:val="20"/>
+      </w:rPr>
+    </w:lvl>
+    <w:lvl w:ilvl="2">
+      <w:start w:val="1"/>
+      <w:numFmt w:val="bullet"/>
+      <w:lvlText w:val=""/>
+      <w:lvlJc w:val="left"/>
+      <w:pPr>
+        <w:tabs>
+          <w:tab w:val="num" w:pos="2160"/>
+        </w:tabs>
+        <w:ind w:left="2160" w:hanging="360"/>
+      </w:pPr>
+      <w:rPr>
+        <w:rFonts w:ascii="Wingdings" w:hAnsi="Wingdings" w:hint="default"/>
+        <w:sz w:val="20"/>
+      </w:rPr>
+    </w:lvl>
+    <w:lvl w:ilvl="3" w:tentative="1">
+      <w:start w:val="1"/>
+      <w:numFmt w:val="bullet"/>
+      <w:lvlText w:val=""/>
+      <w:lvlJc w:val="left"/>
+      <w:pPr>
+        <w:tabs>
+          <w:tab w:val="num" w:pos="2880"/>
+        </w:tabs>
+        <w:ind w:left="2880" w:hanging="360"/>
+      </w:pPr>
+      <w:rPr>
+        <w:rFonts w:ascii="Wingdings" w:hAnsi="Wingdings" w:hint="default"/>
+        <w:sz w:val="20"/>
+      </w:rPr>
+    </w:lvl>
+    <w:lvl w:ilvl="4" w:tentative="1">
+      <w:start w:val="1"/>
+      <w:numFmt w:val="bullet"/>
+      <w:lvlText w:val=""/>
+      <w:lvlJc w:val="left"/>
+      <w:pPr>
+        <w:tabs>
+          <w:tab w:val="num" w:pos="3600"/>
+        </w:tabs>
+        <w:ind w:left="3600" w:hanging="360"/>
+      </w:pPr>
+      <w:rPr>
+        <w:rFonts w:ascii="Wingdings" w:hAnsi="Wingdings" w:hint="default"/>
+        <w:sz w:val="20"/>
+      </w:rPr>
+    </w:lvl>
+    <w:lvl w:ilvl="5" w:tentative="1">
+      <w:start w:val="1"/>
+      <w:numFmt w:val="bullet"/>
+      <w:lvlText w:val=""/>
+      <w:lvlJc w:val="left"/>
+      <w:pPr>
+        <w:tabs>
+          <w:tab w:val="num" w:pos="4320"/>
+        </w:tabs>
+        <w:ind w:left="4320" w:hanging="360"/>
+      </w:pPr>
+      <w:rPr>
+        <w:rFonts w:ascii="Wingdings" w:hAnsi="Wingdings" w:hint="default"/>
+        <w:sz w:val="20"/>
+      </w:rPr>
+    </w:lvl>
+    <w:lvl w:ilvl="6" w:tentative="1">
+      <w:start w:val="1"/>
+      <w:numFmt w:val="bullet"/>
+      <w:lvlText w:val=""/>
+      <w:lvlJc w:val="left"/>
+      <w:pPr>
+        <w:tabs>
+          <w:tab w:val="num" w:pos="5040"/>
+        </w:tabs>
+        <w:ind w:left="5040" w:hanging="360"/>
+      </w:pPr>
+      <w:rPr>
+        <w:rFonts w:ascii="Wingdings" w:hAnsi="Wingdings" w:hint="default"/>
+        <w:sz w:val="20"/>
+      </w:rPr>
+    </w:lvl>
+    <w:lvl w:ilvl="7" w:tentative="1">
+      <w:start w:val="1"/>
+      <w:numFmt w:val="bullet"/>
+      <w:lvlText w:val=""/>
+      <w:lvlJc w:val="left"/>
+      <w:pPr>
+        <w:tabs>
+          <w:tab w:val="num" w:pos="5760"/>
+        </w:tabs>
+        <w:ind w:left="5760" w:hanging="360"/>
+      </w:pPr>
+      <w:rPr>
+        <w:rFonts w:ascii="Wingdings" w:hAnsi="Wingdings" w:hint="default"/>
+        <w:sz w:val="20"/>
+      </w:rPr>
+    </w:lvl>
+    <w:lvl w:ilvl="8" w:tentative="1">
+      <w:start w:val="1"/>
+      <w:numFmt w:val="bullet"/>
+      <w:lvlText w:val=""/>
+      <w:lvlJc w:val="left"/>
+      <w:pPr>
+        <w:tabs>
+          <w:tab w:val="num" w:pos="6480"/>
+        </w:tabs>
+        <w:ind w:left="6480" w:hanging="360"/>
+      </w:pPr>
+      <w:rPr>
+        <w:rFonts w:ascii="Wingdings" w:hAnsi="Wingdings" w:hint="default"/>
+        <w:sz w:val="20"/>
+      </w:rPr>
+    </w:lvl>
+  </w:abstractNum>
+  <w:abstractNum w:abstractNumId="8" w15:restartNumberingAfterBreak="0">
     <w:nsid w:val="1DAB6999"/>
     <w:multiLevelType w:val="hybridMultilevel"/>
     <w:tmpl w:val="B47A200C"/>
@@ -969,7 +3919,7 @@
       </w:pPr>
     </w:lvl>
   </w:abstractNum>
-  <w:abstractNum w:abstractNumId="8" w15:restartNumberingAfterBreak="0">
+  <w:abstractNum w:abstractNumId="9" w15:restartNumberingAfterBreak="0">
     <w:nsid w:val="25224849"/>
     <w:multiLevelType w:val="hybridMultilevel"/>
     <w:tmpl w:val="B6986992"/>
@@ -1082,7 +4032,781 @@
       </w:rPr>
     </w:lvl>
   </w:abstractNum>
-  <w:abstractNum w:abstractNumId="9" w15:restartNumberingAfterBreak="0">
+  <w:abstractNum w:abstractNumId="10" w15:restartNumberingAfterBreak="0">
+    <w:nsid w:val="27AE75F3"/>
+    <w:multiLevelType w:val="hybridMultilevel"/>
+    <w:tmpl w:val="5DB427F2"/>
+    <w:lvl w:ilvl="0" w:tplc="0409000F">
+      <w:start w:val="1"/>
+      <w:numFmt w:val="decimal"/>
+      <w:lvlText w:val="%1."/>
+      <w:lvlJc w:val="left"/>
+      <w:pPr>
+        <w:ind w:left="720" w:hanging="360"/>
+      </w:pPr>
+      <w:rPr>
+        <w:rFonts w:hint="default"/>
+      </w:rPr>
+    </w:lvl>
+    <w:lvl w:ilvl="1" w:tplc="04090019" w:tentative="1">
+      <w:start w:val="1"/>
+      <w:numFmt w:val="lowerLetter"/>
+      <w:lvlText w:val="%2."/>
+      <w:lvlJc w:val="left"/>
+      <w:pPr>
+        <w:ind w:left="1440" w:hanging="360"/>
+      </w:pPr>
+    </w:lvl>
+    <w:lvl w:ilvl="2" w:tplc="0409001B" w:tentative="1">
+      <w:start w:val="1"/>
+      <w:numFmt w:val="lowerRoman"/>
+      <w:lvlText w:val="%3."/>
+      <w:lvlJc w:val="right"/>
+      <w:pPr>
+        <w:ind w:left="2160" w:hanging="180"/>
+      </w:pPr>
+    </w:lvl>
+    <w:lvl w:ilvl="3" w:tplc="0409000F" w:tentative="1">
+      <w:start w:val="1"/>
+      <w:numFmt w:val="decimal"/>
+      <w:lvlText w:val="%4."/>
+      <w:lvlJc w:val="left"/>
+      <w:pPr>
+        <w:ind w:left="2880" w:hanging="360"/>
+      </w:pPr>
+    </w:lvl>
+    <w:lvl w:ilvl="4" w:tplc="04090019" w:tentative="1">
+      <w:start w:val="1"/>
+      <w:numFmt w:val="lowerLetter"/>
+      <w:lvlText w:val="%5."/>
+      <w:lvlJc w:val="left"/>
+      <w:pPr>
+        <w:ind w:left="3600" w:hanging="360"/>
+      </w:pPr>
+    </w:lvl>
+    <w:lvl w:ilvl="5" w:tplc="0409001B" w:tentative="1">
+      <w:start w:val="1"/>
+      <w:numFmt w:val="lowerRoman"/>
+      <w:lvlText w:val="%6."/>
+      <w:lvlJc w:val="right"/>
+      <w:pPr>
+        <w:ind w:left="4320" w:hanging="180"/>
+      </w:pPr>
+    </w:lvl>
+    <w:lvl w:ilvl="6" w:tplc="0409000F" w:tentative="1">
+      <w:start w:val="1"/>
+      <w:numFmt w:val="decimal"/>
+      <w:lvlText w:val="%7."/>
+      <w:lvlJc w:val="left"/>
+      <w:pPr>
+        <w:ind w:left="5040" w:hanging="360"/>
+      </w:pPr>
+    </w:lvl>
+    <w:lvl w:ilvl="7" w:tplc="04090019" w:tentative="1">
+      <w:start w:val="1"/>
+      <w:numFmt w:val="lowerLetter"/>
+      <w:lvlText w:val="%8."/>
+      <w:lvlJc w:val="left"/>
+      <w:pPr>
+        <w:ind w:left="5760" w:hanging="360"/>
+      </w:pPr>
+    </w:lvl>
+    <w:lvl w:ilvl="8" w:tplc="0409001B" w:tentative="1">
+      <w:start w:val="1"/>
+      <w:numFmt w:val="lowerRoman"/>
+      <w:lvlText w:val="%9."/>
+      <w:lvlJc w:val="right"/>
+      <w:pPr>
+        <w:ind w:left="6480" w:hanging="180"/>
+      </w:pPr>
+    </w:lvl>
+  </w:abstractNum>
+  <w:abstractNum w:abstractNumId="11" w15:restartNumberingAfterBreak="0">
+    <w:nsid w:val="302B2B5D"/>
+    <w:multiLevelType w:val="hybridMultilevel"/>
+    <w:tmpl w:val="58B80A38"/>
+    <w:lvl w:ilvl="0" w:tplc="0409000F">
+      <w:start w:val="1"/>
+      <w:numFmt w:val="decimal"/>
+      <w:lvlText w:val="%1."/>
+      <w:lvlJc w:val="left"/>
+      <w:pPr>
+        <w:ind w:left="720" w:hanging="360"/>
+      </w:pPr>
+      <w:rPr>
+        <w:rFonts w:hint="default"/>
+      </w:rPr>
+    </w:lvl>
+    <w:lvl w:ilvl="1" w:tplc="04090019" w:tentative="1">
+      <w:start w:val="1"/>
+      <w:numFmt w:val="lowerLetter"/>
+      <w:lvlText w:val="%2."/>
+      <w:lvlJc w:val="left"/>
+      <w:pPr>
+        <w:ind w:left="1440" w:hanging="360"/>
+      </w:pPr>
+    </w:lvl>
+    <w:lvl w:ilvl="2" w:tplc="0409001B" w:tentative="1">
+      <w:start w:val="1"/>
+      <w:numFmt w:val="lowerRoman"/>
+      <w:lvlText w:val="%3."/>
+      <w:lvlJc w:val="right"/>
+      <w:pPr>
+        <w:ind w:left="2160" w:hanging="180"/>
+      </w:pPr>
+    </w:lvl>
+    <w:lvl w:ilvl="3" w:tplc="0409000F" w:tentative="1">
+      <w:start w:val="1"/>
+      <w:numFmt w:val="decimal"/>
+      <w:lvlText w:val="%4."/>
+      <w:lvlJc w:val="left"/>
+      <w:pPr>
+        <w:ind w:left="2880" w:hanging="360"/>
+      </w:pPr>
+    </w:lvl>
+    <w:lvl w:ilvl="4" w:tplc="04090019" w:tentative="1">
+      <w:start w:val="1"/>
+      <w:numFmt w:val="lowerLetter"/>
+      <w:lvlText w:val="%5."/>
+      <w:lvlJc w:val="left"/>
+      <w:pPr>
+        <w:ind w:left="3600" w:hanging="360"/>
+      </w:pPr>
+    </w:lvl>
+    <w:lvl w:ilvl="5" w:tplc="0409001B" w:tentative="1">
+      <w:start w:val="1"/>
+      <w:numFmt w:val="lowerRoman"/>
+      <w:lvlText w:val="%6."/>
+      <w:lvlJc w:val="right"/>
+      <w:pPr>
+        <w:ind w:left="4320" w:hanging="180"/>
+      </w:pPr>
+    </w:lvl>
+    <w:lvl w:ilvl="6" w:tplc="0409000F" w:tentative="1">
+      <w:start w:val="1"/>
+      <w:numFmt w:val="decimal"/>
+      <w:lvlText w:val="%7."/>
+      <w:lvlJc w:val="left"/>
+      <w:pPr>
+        <w:ind w:left="5040" w:hanging="360"/>
+      </w:pPr>
+    </w:lvl>
+    <w:lvl w:ilvl="7" w:tplc="04090019" w:tentative="1">
+      <w:start w:val="1"/>
+      <w:numFmt w:val="lowerLetter"/>
+      <w:lvlText w:val="%8."/>
+      <w:lvlJc w:val="left"/>
+      <w:pPr>
+        <w:ind w:left="5760" w:hanging="360"/>
+      </w:pPr>
+    </w:lvl>
+    <w:lvl w:ilvl="8" w:tplc="0409001B" w:tentative="1">
+      <w:start w:val="1"/>
+      <w:numFmt w:val="lowerRoman"/>
+      <w:lvlText w:val="%9."/>
+      <w:lvlJc w:val="right"/>
+      <w:pPr>
+        <w:ind w:left="6480" w:hanging="180"/>
+      </w:pPr>
+    </w:lvl>
+  </w:abstractNum>
+  <w:abstractNum w:abstractNumId="12" w15:restartNumberingAfterBreak="0">
+    <w:nsid w:val="336A2BEA"/>
+    <w:multiLevelType w:val="multilevel"/>
+    <w:tmpl w:val="F1D8A978"/>
+    <w:lvl w:ilvl="0">
+      <w:start w:val="1"/>
+      <w:numFmt w:val="bullet"/>
+      <w:lvlText w:val=""/>
+      <w:lvlJc w:val="left"/>
+      <w:pPr>
+        <w:tabs>
+          <w:tab w:val="num" w:pos="720"/>
+        </w:tabs>
+        <w:ind w:left="720" w:hanging="360"/>
+      </w:pPr>
+      <w:rPr>
+        <w:rFonts w:ascii="Symbol" w:hAnsi="Symbol" w:hint="default"/>
+        <w:sz w:val="20"/>
+      </w:rPr>
+    </w:lvl>
+    <w:lvl w:ilvl="1">
+      <w:start w:val="1"/>
+      <w:numFmt w:val="bullet"/>
+      <w:lvlText w:val="o"/>
+      <w:lvlJc w:val="left"/>
+      <w:pPr>
+        <w:tabs>
+          <w:tab w:val="num" w:pos="1440"/>
+        </w:tabs>
+        <w:ind w:left="1440" w:hanging="360"/>
+      </w:pPr>
+      <w:rPr>
+        <w:rFonts w:ascii="Courier New" w:hAnsi="Courier New" w:hint="default"/>
+        <w:sz w:val="20"/>
+      </w:rPr>
+    </w:lvl>
+    <w:lvl w:ilvl="2">
+      <w:start w:val="1"/>
+      <w:numFmt w:val="bullet"/>
+      <w:lvlText w:val=""/>
+      <w:lvlJc w:val="left"/>
+      <w:pPr>
+        <w:tabs>
+          <w:tab w:val="num" w:pos="2160"/>
+        </w:tabs>
+        <w:ind w:left="2160" w:hanging="360"/>
+      </w:pPr>
+      <w:rPr>
+        <w:rFonts w:ascii="Wingdings" w:hAnsi="Wingdings" w:hint="default"/>
+        <w:sz w:val="20"/>
+      </w:rPr>
+    </w:lvl>
+    <w:lvl w:ilvl="3" w:tentative="1">
+      <w:start w:val="1"/>
+      <w:numFmt w:val="bullet"/>
+      <w:lvlText w:val=""/>
+      <w:lvlJc w:val="left"/>
+      <w:pPr>
+        <w:tabs>
+          <w:tab w:val="num" w:pos="2880"/>
+        </w:tabs>
+        <w:ind w:left="2880" w:hanging="360"/>
+      </w:pPr>
+      <w:rPr>
+        <w:rFonts w:ascii="Wingdings" w:hAnsi="Wingdings" w:hint="default"/>
+        <w:sz w:val="20"/>
+      </w:rPr>
+    </w:lvl>
+    <w:lvl w:ilvl="4" w:tentative="1">
+      <w:start w:val="1"/>
+      <w:numFmt w:val="bullet"/>
+      <w:lvlText w:val=""/>
+      <w:lvlJc w:val="left"/>
+      <w:pPr>
+        <w:tabs>
+          <w:tab w:val="num" w:pos="3600"/>
+        </w:tabs>
+        <w:ind w:left="3600" w:hanging="360"/>
+      </w:pPr>
+      <w:rPr>
+        <w:rFonts w:ascii="Wingdings" w:hAnsi="Wingdings" w:hint="default"/>
+        <w:sz w:val="20"/>
+      </w:rPr>
+    </w:lvl>
+    <w:lvl w:ilvl="5" w:tentative="1">
+      <w:start w:val="1"/>
+      <w:numFmt w:val="bullet"/>
+      <w:lvlText w:val=""/>
+      <w:lvlJc w:val="left"/>
+      <w:pPr>
+        <w:tabs>
+          <w:tab w:val="num" w:pos="4320"/>
+        </w:tabs>
+        <w:ind w:left="4320" w:hanging="360"/>
+      </w:pPr>
+      <w:rPr>
+        <w:rFonts w:ascii="Wingdings" w:hAnsi="Wingdings" w:hint="default"/>
+        <w:sz w:val="20"/>
+      </w:rPr>
+    </w:lvl>
+    <w:lvl w:ilvl="6" w:tentative="1">
+      <w:start w:val="1"/>
+      <w:numFmt w:val="bullet"/>
+      <w:lvlText w:val=""/>
+      <w:lvlJc w:val="left"/>
+      <w:pPr>
+        <w:tabs>
+          <w:tab w:val="num" w:pos="5040"/>
+        </w:tabs>
+        <w:ind w:left="5040" w:hanging="360"/>
+      </w:pPr>
+      <w:rPr>
+        <w:rFonts w:ascii="Wingdings" w:hAnsi="Wingdings" w:hint="default"/>
+        <w:sz w:val="20"/>
+      </w:rPr>
+    </w:lvl>
+    <w:lvl w:ilvl="7" w:tentative="1">
+      <w:start w:val="1"/>
+      <w:numFmt w:val="bullet"/>
+      <w:lvlText w:val=""/>
+      <w:lvlJc w:val="left"/>
+      <w:pPr>
+        <w:tabs>
+          <w:tab w:val="num" w:pos="5760"/>
+        </w:tabs>
+        <w:ind w:left="5760" w:hanging="360"/>
+      </w:pPr>
+      <w:rPr>
+        <w:rFonts w:ascii="Wingdings" w:hAnsi="Wingdings" w:hint="default"/>
+        <w:sz w:val="20"/>
+      </w:rPr>
+    </w:lvl>
+    <w:lvl w:ilvl="8" w:tentative="1">
+      <w:start w:val="1"/>
+      <w:numFmt w:val="bullet"/>
+      <w:lvlText w:val=""/>
+      <w:lvlJc w:val="left"/>
+      <w:pPr>
+        <w:tabs>
+          <w:tab w:val="num" w:pos="6480"/>
+        </w:tabs>
+        <w:ind w:left="6480" w:hanging="360"/>
+      </w:pPr>
+      <w:rPr>
+        <w:rFonts w:ascii="Wingdings" w:hAnsi="Wingdings" w:hint="default"/>
+        <w:sz w:val="20"/>
+      </w:rPr>
+    </w:lvl>
+  </w:abstractNum>
+  <w:abstractNum w:abstractNumId="13" w15:restartNumberingAfterBreak="0">
+    <w:nsid w:val="354303A6"/>
+    <w:multiLevelType w:val="multilevel"/>
+    <w:tmpl w:val="54500A90"/>
+    <w:lvl w:ilvl="0">
+      <w:start w:val="1"/>
+      <w:numFmt w:val="bullet"/>
+      <w:lvlText w:val=""/>
+      <w:lvlJc w:val="left"/>
+      <w:pPr>
+        <w:tabs>
+          <w:tab w:val="num" w:pos="720"/>
+        </w:tabs>
+        <w:ind w:left="720" w:hanging="360"/>
+      </w:pPr>
+      <w:rPr>
+        <w:rFonts w:ascii="Symbol" w:hAnsi="Symbol" w:hint="default"/>
+        <w:sz w:val="20"/>
+      </w:rPr>
+    </w:lvl>
+    <w:lvl w:ilvl="1">
+      <w:start w:val="1"/>
+      <w:numFmt w:val="bullet"/>
+      <w:lvlText w:val="o"/>
+      <w:lvlJc w:val="left"/>
+      <w:pPr>
+        <w:tabs>
+          <w:tab w:val="num" w:pos="1440"/>
+        </w:tabs>
+        <w:ind w:left="1440" w:hanging="360"/>
+      </w:pPr>
+      <w:rPr>
+        <w:rFonts w:ascii="Courier New" w:hAnsi="Courier New" w:hint="default"/>
+        <w:sz w:val="20"/>
+      </w:rPr>
+    </w:lvl>
+    <w:lvl w:ilvl="2">
+      <w:start w:val="1"/>
+      <w:numFmt w:val="bullet"/>
+      <w:lvlText w:val=""/>
+      <w:lvlJc w:val="left"/>
+      <w:pPr>
+        <w:tabs>
+          <w:tab w:val="num" w:pos="2160"/>
+        </w:tabs>
+        <w:ind w:left="2160" w:hanging="360"/>
+      </w:pPr>
+      <w:rPr>
+        <w:rFonts w:ascii="Wingdings" w:hAnsi="Wingdings" w:hint="default"/>
+        <w:sz w:val="20"/>
+      </w:rPr>
+    </w:lvl>
+    <w:lvl w:ilvl="3" w:tentative="1">
+      <w:start w:val="1"/>
+      <w:numFmt w:val="bullet"/>
+      <w:lvlText w:val=""/>
+      <w:lvlJc w:val="left"/>
+      <w:pPr>
+        <w:tabs>
+          <w:tab w:val="num" w:pos="2880"/>
+        </w:tabs>
+        <w:ind w:left="2880" w:hanging="360"/>
+      </w:pPr>
+      <w:rPr>
+        <w:rFonts w:ascii="Wingdings" w:hAnsi="Wingdings" w:hint="default"/>
+        <w:sz w:val="20"/>
+      </w:rPr>
+    </w:lvl>
+    <w:lvl w:ilvl="4" w:tentative="1">
+      <w:start w:val="1"/>
+      <w:numFmt w:val="bullet"/>
+      <w:lvlText w:val=""/>
+      <w:lvlJc w:val="left"/>
+      <w:pPr>
+        <w:tabs>
+          <w:tab w:val="num" w:pos="3600"/>
+        </w:tabs>
+        <w:ind w:left="3600" w:hanging="360"/>
+      </w:pPr>
+      <w:rPr>
+        <w:rFonts w:ascii="Wingdings" w:hAnsi="Wingdings" w:hint="default"/>
+        <w:sz w:val="20"/>
+      </w:rPr>
+    </w:lvl>
+    <w:lvl w:ilvl="5" w:tentative="1">
+      <w:start w:val="1"/>
+      <w:numFmt w:val="bullet"/>
+      <w:lvlText w:val=""/>
+      <w:lvlJc w:val="left"/>
+      <w:pPr>
+        <w:tabs>
+          <w:tab w:val="num" w:pos="4320"/>
+        </w:tabs>
+        <w:ind w:left="4320" w:hanging="360"/>
+      </w:pPr>
+      <w:rPr>
+        <w:rFonts w:ascii="Wingdings" w:hAnsi="Wingdings" w:hint="default"/>
+        <w:sz w:val="20"/>
+      </w:rPr>
+    </w:lvl>
+    <w:lvl w:ilvl="6" w:tentative="1">
+      <w:start w:val="1"/>
+      <w:numFmt w:val="bullet"/>
+      <w:lvlText w:val=""/>
+      <w:lvlJc w:val="left"/>
+      <w:pPr>
+        <w:tabs>
+          <w:tab w:val="num" w:pos="5040"/>
+        </w:tabs>
+        <w:ind w:left="5040" w:hanging="360"/>
+      </w:pPr>
+      <w:rPr>
+        <w:rFonts w:ascii="Wingdings" w:hAnsi="Wingdings" w:hint="default"/>
+        <w:sz w:val="20"/>
+      </w:rPr>
+    </w:lvl>
+    <w:lvl w:ilvl="7" w:tentative="1">
+      <w:start w:val="1"/>
+      <w:numFmt w:val="bullet"/>
+      <w:lvlText w:val=""/>
+      <w:lvlJc w:val="left"/>
+      <w:pPr>
+        <w:tabs>
+          <w:tab w:val="num" w:pos="5760"/>
+        </w:tabs>
+        <w:ind w:left="5760" w:hanging="360"/>
+      </w:pPr>
+      <w:rPr>
+        <w:rFonts w:ascii="Wingdings" w:hAnsi="Wingdings" w:hint="default"/>
+        <w:sz w:val="20"/>
+      </w:rPr>
+    </w:lvl>
+    <w:lvl w:ilvl="8" w:tentative="1">
+      <w:start w:val="1"/>
+      <w:numFmt w:val="bullet"/>
+      <w:lvlText w:val=""/>
+      <w:lvlJc w:val="left"/>
+      <w:pPr>
+        <w:tabs>
+          <w:tab w:val="num" w:pos="6480"/>
+        </w:tabs>
+        <w:ind w:left="6480" w:hanging="360"/>
+      </w:pPr>
+      <w:rPr>
+        <w:rFonts w:ascii="Wingdings" w:hAnsi="Wingdings" w:hint="default"/>
+        <w:sz w:val="20"/>
+      </w:rPr>
+    </w:lvl>
+  </w:abstractNum>
+  <w:abstractNum w:abstractNumId="14" w15:restartNumberingAfterBreak="0">
+    <w:nsid w:val="3FF266D8"/>
+    <w:multiLevelType w:val="multilevel"/>
+    <w:tmpl w:val="91363912"/>
+    <w:lvl w:ilvl="0">
+      <w:start w:val="1"/>
+      <w:numFmt w:val="bullet"/>
+      <w:lvlText w:val=""/>
+      <w:lvlJc w:val="left"/>
+      <w:pPr>
+        <w:tabs>
+          <w:tab w:val="num" w:pos="720"/>
+        </w:tabs>
+        <w:ind w:left="720" w:hanging="360"/>
+      </w:pPr>
+      <w:rPr>
+        <w:rFonts w:ascii="Symbol" w:hAnsi="Symbol" w:hint="default"/>
+        <w:sz w:val="20"/>
+      </w:rPr>
+    </w:lvl>
+    <w:lvl w:ilvl="1">
+      <w:start w:val="1"/>
+      <w:numFmt w:val="bullet"/>
+      <w:lvlText w:val="o"/>
+      <w:lvlJc w:val="left"/>
+      <w:pPr>
+        <w:tabs>
+          <w:tab w:val="num" w:pos="1440"/>
+        </w:tabs>
+        <w:ind w:left="1440" w:hanging="360"/>
+      </w:pPr>
+      <w:rPr>
+        <w:rFonts w:ascii="Courier New" w:hAnsi="Courier New" w:hint="default"/>
+        <w:sz w:val="20"/>
+      </w:rPr>
+    </w:lvl>
+    <w:lvl w:ilvl="2">
+      <w:start w:val="1"/>
+      <w:numFmt w:val="bullet"/>
+      <w:lvlText w:val=""/>
+      <w:lvlJc w:val="left"/>
+      <w:pPr>
+        <w:tabs>
+          <w:tab w:val="num" w:pos="2160"/>
+        </w:tabs>
+        <w:ind w:left="2160" w:hanging="360"/>
+      </w:pPr>
+      <w:rPr>
+        <w:rFonts w:ascii="Wingdings" w:hAnsi="Wingdings" w:hint="default"/>
+        <w:sz w:val="20"/>
+      </w:rPr>
+    </w:lvl>
+    <w:lvl w:ilvl="3" w:tentative="1">
+      <w:start w:val="1"/>
+      <w:numFmt w:val="bullet"/>
+      <w:lvlText w:val=""/>
+      <w:lvlJc w:val="left"/>
+      <w:pPr>
+        <w:tabs>
+          <w:tab w:val="num" w:pos="2880"/>
+        </w:tabs>
+        <w:ind w:left="2880" w:hanging="360"/>
+      </w:pPr>
+      <w:rPr>
+        <w:rFonts w:ascii="Wingdings" w:hAnsi="Wingdings" w:hint="default"/>
+        <w:sz w:val="20"/>
+      </w:rPr>
+    </w:lvl>
+    <w:lvl w:ilvl="4" w:tentative="1">
+      <w:start w:val="1"/>
+      <w:numFmt w:val="bullet"/>
+      <w:lvlText w:val=""/>
+      <w:lvlJc w:val="left"/>
+      <w:pPr>
+        <w:tabs>
+          <w:tab w:val="num" w:pos="3600"/>
+        </w:tabs>
+        <w:ind w:left="3600" w:hanging="360"/>
+      </w:pPr>
+      <w:rPr>
+        <w:rFonts w:ascii="Wingdings" w:hAnsi="Wingdings" w:hint="default"/>
+        <w:sz w:val="20"/>
+      </w:rPr>
+    </w:lvl>
+    <w:lvl w:ilvl="5" w:tentative="1">
+      <w:start w:val="1"/>
+      <w:numFmt w:val="bullet"/>
+      <w:lvlText w:val=""/>
+      <w:lvlJc w:val="left"/>
+      <w:pPr>
+        <w:tabs>
+          <w:tab w:val="num" w:pos="4320"/>
+        </w:tabs>
+        <w:ind w:left="4320" w:hanging="360"/>
+      </w:pPr>
+      <w:rPr>
+        <w:rFonts w:ascii="Wingdings" w:hAnsi="Wingdings" w:hint="default"/>
+        <w:sz w:val="20"/>
+      </w:rPr>
+    </w:lvl>
+    <w:lvl w:ilvl="6" w:tentative="1">
+      <w:start w:val="1"/>
+      <w:numFmt w:val="bullet"/>
+      <w:lvlText w:val=""/>
+      <w:lvlJc w:val="left"/>
+      <w:pPr>
+        <w:tabs>
+          <w:tab w:val="num" w:pos="5040"/>
+        </w:tabs>
+        <w:ind w:left="5040" w:hanging="360"/>
+      </w:pPr>
+      <w:rPr>
+        <w:rFonts w:ascii="Wingdings" w:hAnsi="Wingdings" w:hint="default"/>
+        <w:sz w:val="20"/>
+      </w:rPr>
+    </w:lvl>
+    <w:lvl w:ilvl="7" w:tentative="1">
+      <w:start w:val="1"/>
+      <w:numFmt w:val="bullet"/>
+      <w:lvlText w:val=""/>
+      <w:lvlJc w:val="left"/>
+      <w:pPr>
+        <w:tabs>
+          <w:tab w:val="num" w:pos="5760"/>
+        </w:tabs>
+        <w:ind w:left="5760" w:hanging="360"/>
+      </w:pPr>
+      <w:rPr>
+        <w:rFonts w:ascii="Wingdings" w:hAnsi="Wingdings" w:hint="default"/>
+        <w:sz w:val="20"/>
+      </w:rPr>
+    </w:lvl>
+    <w:lvl w:ilvl="8" w:tentative="1">
+      <w:start w:val="1"/>
+      <w:numFmt w:val="bullet"/>
+      <w:lvlText w:val=""/>
+      <w:lvlJc w:val="left"/>
+      <w:pPr>
+        <w:tabs>
+          <w:tab w:val="num" w:pos="6480"/>
+        </w:tabs>
+        <w:ind w:left="6480" w:hanging="360"/>
+      </w:pPr>
+      <w:rPr>
+        <w:rFonts w:ascii="Wingdings" w:hAnsi="Wingdings" w:hint="default"/>
+        <w:sz w:val="20"/>
+      </w:rPr>
+    </w:lvl>
+  </w:abstractNum>
+  <w:abstractNum w:abstractNumId="15" w15:restartNumberingAfterBreak="0">
+    <w:nsid w:val="4D4D50A7"/>
+    <w:multiLevelType w:val="multilevel"/>
+    <w:tmpl w:val="DF94F27A"/>
+    <w:lvl w:ilvl="0">
+      <w:start w:val="1"/>
+      <w:numFmt w:val="bullet"/>
+      <w:lvlText w:val=""/>
+      <w:lvlJc w:val="left"/>
+      <w:pPr>
+        <w:tabs>
+          <w:tab w:val="num" w:pos="720"/>
+        </w:tabs>
+        <w:ind w:left="720" w:hanging="360"/>
+      </w:pPr>
+      <w:rPr>
+        <w:rFonts w:ascii="Symbol" w:hAnsi="Symbol" w:hint="default"/>
+        <w:sz w:val="20"/>
+      </w:rPr>
+    </w:lvl>
+    <w:lvl w:ilvl="1">
+      <w:start w:val="1"/>
+      <w:numFmt w:val="bullet"/>
+      <w:lvlText w:val="o"/>
+      <w:lvlJc w:val="left"/>
+      <w:pPr>
+        <w:tabs>
+          <w:tab w:val="num" w:pos="1440"/>
+        </w:tabs>
+        <w:ind w:left="1440" w:hanging="360"/>
+      </w:pPr>
+      <w:rPr>
+        <w:rFonts w:ascii="Courier New" w:hAnsi="Courier New" w:hint="default"/>
+        <w:sz w:val="20"/>
+      </w:rPr>
+    </w:lvl>
+    <w:lvl w:ilvl="2">
+      <w:start w:val="1"/>
+      <w:numFmt w:val="bullet"/>
+      <w:lvlText w:val=""/>
+      <w:lvlJc w:val="left"/>
+      <w:pPr>
+        <w:tabs>
+          <w:tab w:val="num" w:pos="2160"/>
+        </w:tabs>
+        <w:ind w:left="2160" w:hanging="360"/>
+      </w:pPr>
+      <w:rPr>
+        <w:rFonts w:ascii="Wingdings" w:hAnsi="Wingdings" w:hint="default"/>
+        <w:sz w:val="20"/>
+      </w:rPr>
+    </w:lvl>
+    <w:lvl w:ilvl="3" w:tentative="1">
+      <w:start w:val="1"/>
+      <w:numFmt w:val="bullet"/>
+      <w:lvlText w:val=""/>
+      <w:lvlJc w:val="left"/>
+      <w:pPr>
+        <w:tabs>
+          <w:tab w:val="num" w:pos="2880"/>
+        </w:tabs>
+        <w:ind w:left="2880" w:hanging="360"/>
+      </w:pPr>
+      <w:rPr>
+        <w:rFonts w:ascii="Wingdings" w:hAnsi="Wingdings" w:hint="default"/>
+        <w:sz w:val="20"/>
+      </w:rPr>
+    </w:lvl>
+    <w:lvl w:ilvl="4" w:tentative="1">
+      <w:start w:val="1"/>
+      <w:numFmt w:val="bullet"/>
+      <w:lvlText w:val=""/>
+      <w:lvlJc w:val="left"/>
+      <w:pPr>
+        <w:tabs>
+          <w:tab w:val="num" w:pos="3600"/>
+        </w:tabs>
+        <w:ind w:left="3600" w:hanging="360"/>
+      </w:pPr>
+      <w:rPr>
+        <w:rFonts w:ascii="Wingdings" w:hAnsi="Wingdings" w:hint="default"/>
+        <w:sz w:val="20"/>
+      </w:rPr>
+    </w:lvl>
+    <w:lvl w:ilvl="5" w:tentative="1">
+      <w:start w:val="1"/>
+      <w:numFmt w:val="bullet"/>
+      <w:lvlText w:val=""/>
+      <w:lvlJc w:val="left"/>
+      <w:pPr>
+        <w:tabs>
+          <w:tab w:val="num" w:pos="4320"/>
+        </w:tabs>
+        <w:ind w:left="4320" w:hanging="360"/>
+      </w:pPr>
+      <w:rPr>
+        <w:rFonts w:ascii="Wingdings" w:hAnsi="Wingdings" w:hint="default"/>
+        <w:sz w:val="20"/>
+      </w:rPr>
+    </w:lvl>
+    <w:lvl w:ilvl="6" w:tentative="1">
+      <w:start w:val="1"/>
+      <w:numFmt w:val="bullet"/>
+      <w:lvlText w:val=""/>
+      <w:lvlJc w:val="left"/>
+      <w:pPr>
+        <w:tabs>
+          <w:tab w:val="num" w:pos="5040"/>
+        </w:tabs>
+        <w:ind w:left="5040" w:hanging="360"/>
+      </w:pPr>
+      <w:rPr>
+        <w:rFonts w:ascii="Wingdings" w:hAnsi="Wingdings" w:hint="default"/>
+        <w:sz w:val="20"/>
+      </w:rPr>
+    </w:lvl>
+    <w:lvl w:ilvl="7" w:tentative="1">
+      <w:start w:val="1"/>
+      <w:numFmt w:val="bullet"/>
+      <w:lvlText w:val=""/>
+      <w:lvlJc w:val="left"/>
+      <w:pPr>
+        <w:tabs>
+          <w:tab w:val="num" w:pos="5760"/>
+        </w:tabs>
+        <w:ind w:left="5760" w:hanging="360"/>
+      </w:pPr>
+      <w:rPr>
+        <w:rFonts w:ascii="Wingdings" w:hAnsi="Wingdings" w:hint="default"/>
+        <w:sz w:val="20"/>
+      </w:rPr>
+    </w:lvl>
+    <w:lvl w:ilvl="8" w:tentative="1">
+      <w:start w:val="1"/>
+      <w:numFmt w:val="bullet"/>
+      <w:lvlText w:val=""/>
+      <w:lvlJc w:val="left"/>
+      <w:pPr>
+        <w:tabs>
+          <w:tab w:val="num" w:pos="6480"/>
+        </w:tabs>
+        <w:ind w:left="6480" w:hanging="360"/>
+      </w:pPr>
+      <w:rPr>
+        <w:rFonts w:ascii="Wingdings" w:hAnsi="Wingdings" w:hint="default"/>
+        <w:sz w:val="20"/>
+      </w:rPr>
+    </w:lvl>
+  </w:abstractNum>
+  <w:abstractNum w:abstractNumId="16" w15:restartNumberingAfterBreak="0">
     <w:nsid w:val="4F460089"/>
     <w:multiLevelType w:val="hybridMultilevel"/>
     <w:tmpl w:val="4F26EBE0"/>
@@ -1168,7 +4892,156 @@
       </w:pPr>
     </w:lvl>
   </w:abstractNum>
-  <w:abstractNum w:abstractNumId="10" w15:restartNumberingAfterBreak="0">
+  <w:abstractNum w:abstractNumId="17" w15:restartNumberingAfterBreak="0">
+    <w:nsid w:val="5CC71A15"/>
+    <w:multiLevelType w:val="multilevel"/>
+    <w:tmpl w:val="941C7A32"/>
+    <w:lvl w:ilvl="0">
+      <w:start w:val="1"/>
+      <w:numFmt w:val="bullet"/>
+      <w:lvlText w:val=""/>
+      <w:lvlJc w:val="left"/>
+      <w:pPr>
+        <w:tabs>
+          <w:tab w:val="num" w:pos="720"/>
+        </w:tabs>
+        <w:ind w:left="720" w:hanging="360"/>
+      </w:pPr>
+      <w:rPr>
+        <w:rFonts w:ascii="Symbol" w:hAnsi="Symbol" w:hint="default"/>
+        <w:sz w:val="20"/>
+      </w:rPr>
+    </w:lvl>
+    <w:lvl w:ilvl="1">
+      <w:start w:val="1"/>
+      <w:numFmt w:val="bullet"/>
+      <w:lvlText w:val="o"/>
+      <w:lvlJc w:val="left"/>
+      <w:pPr>
+        <w:tabs>
+          <w:tab w:val="num" w:pos="1440"/>
+        </w:tabs>
+        <w:ind w:left="1440" w:hanging="360"/>
+      </w:pPr>
+      <w:rPr>
+        <w:rFonts w:ascii="Courier New" w:hAnsi="Courier New" w:hint="default"/>
+        <w:sz w:val="20"/>
+      </w:rPr>
+    </w:lvl>
+    <w:lvl w:ilvl="2">
+      <w:start w:val="1"/>
+      <w:numFmt w:val="bullet"/>
+      <w:lvlText w:val=""/>
+      <w:lvlJc w:val="left"/>
+      <w:pPr>
+        <w:tabs>
+          <w:tab w:val="num" w:pos="2160"/>
+        </w:tabs>
+        <w:ind w:left="2160" w:hanging="360"/>
+      </w:pPr>
+      <w:rPr>
+        <w:rFonts w:ascii="Wingdings" w:hAnsi="Wingdings" w:hint="default"/>
+        <w:sz w:val="20"/>
+      </w:rPr>
+    </w:lvl>
+    <w:lvl w:ilvl="3" w:tentative="1">
+      <w:start w:val="1"/>
+      <w:numFmt w:val="bullet"/>
+      <w:lvlText w:val=""/>
+      <w:lvlJc w:val="left"/>
+      <w:pPr>
+        <w:tabs>
+          <w:tab w:val="num" w:pos="2880"/>
+        </w:tabs>
+        <w:ind w:left="2880" w:hanging="360"/>
+      </w:pPr>
+      <w:rPr>
+        <w:rFonts w:ascii="Wingdings" w:hAnsi="Wingdings" w:hint="default"/>
+        <w:sz w:val="20"/>
+      </w:rPr>
+    </w:lvl>
+    <w:lvl w:ilvl="4" w:tentative="1">
+      <w:start w:val="1"/>
+      <w:numFmt w:val="bullet"/>
+      <w:lvlText w:val=""/>
+      <w:lvlJc w:val="left"/>
+      <w:pPr>
+        <w:tabs>
+          <w:tab w:val="num" w:pos="3600"/>
+        </w:tabs>
+        <w:ind w:left="3600" w:hanging="360"/>
+      </w:pPr>
+      <w:rPr>
+        <w:rFonts w:ascii="Wingdings" w:hAnsi="Wingdings" w:hint="default"/>
+        <w:sz w:val="20"/>
+      </w:rPr>
+    </w:lvl>
+    <w:lvl w:ilvl="5" w:tentative="1">
+      <w:start w:val="1"/>
+      <w:numFmt w:val="bullet"/>
+      <w:lvlText w:val=""/>
+      <w:lvlJc w:val="left"/>
+      <w:pPr>
+        <w:tabs>
+          <w:tab w:val="num" w:pos="4320"/>
+        </w:tabs>
+        <w:ind w:left="4320" w:hanging="360"/>
+      </w:pPr>
+      <w:rPr>
+        <w:rFonts w:ascii="Wingdings" w:hAnsi="Wingdings" w:hint="default"/>
+        <w:sz w:val="20"/>
+      </w:rPr>
+    </w:lvl>
+    <w:lvl w:ilvl="6" w:tentative="1">
+      <w:start w:val="1"/>
+      <w:numFmt w:val="bullet"/>
+      <w:lvlText w:val=""/>
+      <w:lvlJc w:val="left"/>
+      <w:pPr>
+        <w:tabs>
+          <w:tab w:val="num" w:pos="5040"/>
+        </w:tabs>
+        <w:ind w:left="5040" w:hanging="360"/>
+      </w:pPr>
+      <w:rPr>
+        <w:rFonts w:ascii="Wingdings" w:hAnsi="Wingdings" w:hint="default"/>
+        <w:sz w:val="20"/>
+      </w:rPr>
+    </w:lvl>
+    <w:lvl w:ilvl="7" w:tentative="1">
+      <w:start w:val="1"/>
+      <w:numFmt w:val="bullet"/>
+      <w:lvlText w:val=""/>
+      <w:lvlJc w:val="left"/>
+      <w:pPr>
+        <w:tabs>
+          <w:tab w:val="num" w:pos="5760"/>
+        </w:tabs>
+        <w:ind w:left="5760" w:hanging="360"/>
+      </w:pPr>
+      <w:rPr>
+        <w:rFonts w:ascii="Wingdings" w:hAnsi="Wingdings" w:hint="default"/>
+        <w:sz w:val="20"/>
+      </w:rPr>
+    </w:lvl>
+    <w:lvl w:ilvl="8" w:tentative="1">
+      <w:start w:val="1"/>
+      <w:numFmt w:val="bullet"/>
+      <w:lvlText w:val=""/>
+      <w:lvlJc w:val="left"/>
+      <w:pPr>
+        <w:tabs>
+          <w:tab w:val="num" w:pos="6480"/>
+        </w:tabs>
+        <w:ind w:left="6480" w:hanging="360"/>
+      </w:pPr>
+      <w:rPr>
+        <w:rFonts w:ascii="Wingdings" w:hAnsi="Wingdings" w:hint="default"/>
+        <w:sz w:val="20"/>
+      </w:rPr>
+    </w:lvl>
+  </w:abstractNum>
+  <w:abstractNum w:abstractNumId="18" w15:restartNumberingAfterBreak="0">
     <w:nsid w:val="614F651E"/>
     <w:multiLevelType w:val="hybridMultilevel"/>
     <w:tmpl w:val="08504BF8"/>
@@ -1281,7 +5154,7 @@
       </w:rPr>
     </w:lvl>
   </w:abstractNum>
-  <w:abstractNum w:abstractNumId="11" w15:restartNumberingAfterBreak="0">
+  <w:abstractNum w:abstractNumId="19" w15:restartNumberingAfterBreak="0">
     <w:nsid w:val="620523B9"/>
     <w:multiLevelType w:val="hybridMultilevel"/>
     <w:tmpl w:val="962C9906"/>
@@ -1370,7 +5243,7 @@
       </w:pPr>
     </w:lvl>
   </w:abstractNum>
-  <w:abstractNum w:abstractNumId="12" w15:restartNumberingAfterBreak="0">
+  <w:abstractNum w:abstractNumId="20" w15:restartNumberingAfterBreak="0">
     <w:nsid w:val="64031F8A"/>
     <w:multiLevelType w:val="hybridMultilevel"/>
     <w:tmpl w:val="33F82DF8"/>
@@ -1456,7 +5329,245 @@
       </w:pPr>
     </w:lvl>
   </w:abstractNum>
-  <w:abstractNum w:abstractNumId="13" w15:restartNumberingAfterBreak="0">
+  <w:abstractNum w:abstractNumId="21" w15:restartNumberingAfterBreak="0">
+    <w:nsid w:val="6A9812D8"/>
+    <w:multiLevelType w:val="hybridMultilevel"/>
+    <w:tmpl w:val="359AA3AA"/>
+    <w:lvl w:ilvl="0" w:tplc="0409000F">
+      <w:start w:val="1"/>
+      <w:numFmt w:val="decimal"/>
+      <w:lvlText w:val="%1."/>
+      <w:lvlJc w:val="left"/>
+      <w:pPr>
+        <w:ind w:left="720" w:hanging="360"/>
+      </w:pPr>
+      <w:rPr>
+        <w:rFonts w:hint="default"/>
+      </w:rPr>
+    </w:lvl>
+    <w:lvl w:ilvl="1" w:tplc="04090019" w:tentative="1">
+      <w:start w:val="1"/>
+      <w:numFmt w:val="lowerLetter"/>
+      <w:lvlText w:val="%2."/>
+      <w:lvlJc w:val="left"/>
+      <w:pPr>
+        <w:ind w:left="1440" w:hanging="360"/>
+      </w:pPr>
+    </w:lvl>
+    <w:lvl w:ilvl="2" w:tplc="0409001B" w:tentative="1">
+      <w:start w:val="1"/>
+      <w:numFmt w:val="lowerRoman"/>
+      <w:lvlText w:val="%3."/>
+      <w:lvlJc w:val="right"/>
+      <w:pPr>
+        <w:ind w:left="2160" w:hanging="180"/>
+      </w:pPr>
+    </w:lvl>
+    <w:lvl w:ilvl="3" w:tplc="0409000F" w:tentative="1">
+      <w:start w:val="1"/>
+      <w:numFmt w:val="decimal"/>
+      <w:lvlText w:val="%4."/>
+      <w:lvlJc w:val="left"/>
+      <w:pPr>
+        <w:ind w:left="2880" w:hanging="360"/>
+      </w:pPr>
+    </w:lvl>
+    <w:lvl w:ilvl="4" w:tplc="04090019" w:tentative="1">
+      <w:start w:val="1"/>
+      <w:numFmt w:val="lowerLetter"/>
+      <w:lvlText w:val="%5."/>
+      <w:lvlJc w:val="left"/>
+      <w:pPr>
+        <w:ind w:left="3600" w:hanging="360"/>
+      </w:pPr>
+    </w:lvl>
+    <w:lvl w:ilvl="5" w:tplc="0409001B" w:tentative="1">
+      <w:start w:val="1"/>
+      <w:numFmt w:val="lowerRoman"/>
+      <w:lvlText w:val="%6."/>
+      <w:lvlJc w:val="right"/>
+      <w:pPr>
+        <w:ind w:left="4320" w:hanging="180"/>
+      </w:pPr>
+    </w:lvl>
+    <w:lvl w:ilvl="6" w:tplc="0409000F" w:tentative="1">
+      <w:start w:val="1"/>
+      <w:numFmt w:val="decimal"/>
+      <w:lvlText w:val="%7."/>
+      <w:lvlJc w:val="left"/>
+      <w:pPr>
+        <w:ind w:left="5040" w:hanging="360"/>
+      </w:pPr>
+    </w:lvl>
+    <w:lvl w:ilvl="7" w:tplc="04090019" w:tentative="1">
+      <w:start w:val="1"/>
+      <w:numFmt w:val="lowerLetter"/>
+      <w:lvlText w:val="%8."/>
+      <w:lvlJc w:val="left"/>
+      <w:pPr>
+        <w:ind w:left="5760" w:hanging="360"/>
+      </w:pPr>
+    </w:lvl>
+    <w:lvl w:ilvl="8" w:tplc="0409001B" w:tentative="1">
+      <w:start w:val="1"/>
+      <w:numFmt w:val="lowerRoman"/>
+      <w:lvlText w:val="%9."/>
+      <w:lvlJc w:val="right"/>
+      <w:pPr>
+        <w:ind w:left="6480" w:hanging="180"/>
+      </w:pPr>
+    </w:lvl>
+  </w:abstractNum>
+  <w:abstractNum w:abstractNumId="22" w15:restartNumberingAfterBreak="0">
+    <w:nsid w:val="708E588E"/>
+    <w:multiLevelType w:val="multilevel"/>
+    <w:tmpl w:val="FBD2684A"/>
+    <w:lvl w:ilvl="0">
+      <w:start w:val="1"/>
+      <w:numFmt w:val="bullet"/>
+      <w:lvlText w:val=""/>
+      <w:lvlJc w:val="left"/>
+      <w:pPr>
+        <w:tabs>
+          <w:tab w:val="num" w:pos="720"/>
+        </w:tabs>
+        <w:ind w:left="720" w:hanging="360"/>
+      </w:pPr>
+      <w:rPr>
+        <w:rFonts w:ascii="Symbol" w:hAnsi="Symbol" w:hint="default"/>
+        <w:sz w:val="20"/>
+      </w:rPr>
+    </w:lvl>
+    <w:lvl w:ilvl="1">
+      <w:start w:val="1"/>
+      <w:numFmt w:val="bullet"/>
+      <w:lvlText w:val="o"/>
+      <w:lvlJc w:val="left"/>
+      <w:pPr>
+        <w:tabs>
+          <w:tab w:val="num" w:pos="1440"/>
+        </w:tabs>
+        <w:ind w:left="1440" w:hanging="360"/>
+      </w:pPr>
+      <w:rPr>
+        <w:rFonts w:ascii="Courier New" w:hAnsi="Courier New" w:hint="default"/>
+        <w:sz w:val="20"/>
+      </w:rPr>
+    </w:lvl>
+    <w:lvl w:ilvl="2">
+      <w:start w:val="1"/>
+      <w:numFmt w:val="bullet"/>
+      <w:lvlText w:val=""/>
+      <w:lvlJc w:val="left"/>
+      <w:pPr>
+        <w:tabs>
+          <w:tab w:val="num" w:pos="2160"/>
+        </w:tabs>
+        <w:ind w:left="2160" w:hanging="360"/>
+      </w:pPr>
+      <w:rPr>
+        <w:rFonts w:ascii="Wingdings" w:hAnsi="Wingdings" w:hint="default"/>
+        <w:sz w:val="20"/>
+      </w:rPr>
+    </w:lvl>
+    <w:lvl w:ilvl="3" w:tentative="1">
+      <w:start w:val="1"/>
+      <w:numFmt w:val="bullet"/>
+      <w:lvlText w:val=""/>
+      <w:lvlJc w:val="left"/>
+      <w:pPr>
+        <w:tabs>
+          <w:tab w:val="num" w:pos="2880"/>
+        </w:tabs>
+        <w:ind w:left="2880" w:hanging="360"/>
+      </w:pPr>
+      <w:rPr>
+        <w:rFonts w:ascii="Wingdings" w:hAnsi="Wingdings" w:hint="default"/>
+        <w:sz w:val="20"/>
+      </w:rPr>
+    </w:lvl>
+    <w:lvl w:ilvl="4" w:tentative="1">
+      <w:start w:val="1"/>
+      <w:numFmt w:val="bullet"/>
+      <w:lvlText w:val=""/>
+      <w:lvlJc w:val="left"/>
+      <w:pPr>
+        <w:tabs>
+          <w:tab w:val="num" w:pos="3600"/>
+        </w:tabs>
+        <w:ind w:left="3600" w:hanging="360"/>
+      </w:pPr>
+      <w:rPr>
+        <w:rFonts w:ascii="Wingdings" w:hAnsi="Wingdings" w:hint="default"/>
+        <w:sz w:val="20"/>
+      </w:rPr>
+    </w:lvl>
+    <w:lvl w:ilvl="5" w:tentative="1">
+      <w:start w:val="1"/>
+      <w:numFmt w:val="bullet"/>
+      <w:lvlText w:val=""/>
+      <w:lvlJc w:val="left"/>
+      <w:pPr>
+        <w:tabs>
+          <w:tab w:val="num" w:pos="4320"/>
+        </w:tabs>
+        <w:ind w:left="4320" w:hanging="360"/>
+      </w:pPr>
+      <w:rPr>
+        <w:rFonts w:ascii="Wingdings" w:hAnsi="Wingdings" w:hint="default"/>
+        <w:sz w:val="20"/>
+      </w:rPr>
+    </w:lvl>
+    <w:lvl w:ilvl="6" w:tentative="1">
+      <w:start w:val="1"/>
+      <w:numFmt w:val="bullet"/>
+      <w:lvlText w:val=""/>
+      <w:lvlJc w:val="left"/>
+      <w:pPr>
+        <w:tabs>
+          <w:tab w:val="num" w:pos="5040"/>
+        </w:tabs>
+        <w:ind w:left="5040" w:hanging="360"/>
+      </w:pPr>
+      <w:rPr>
+        <w:rFonts w:ascii="Wingdings" w:hAnsi="Wingdings" w:hint="default"/>
+        <w:sz w:val="20"/>
+      </w:rPr>
+    </w:lvl>
+    <w:lvl w:ilvl="7" w:tentative="1">
+      <w:start w:val="1"/>
+      <w:numFmt w:val="bullet"/>
+      <w:lvlText w:val=""/>
+      <w:lvlJc w:val="left"/>
+      <w:pPr>
+        <w:tabs>
+          <w:tab w:val="num" w:pos="5760"/>
+        </w:tabs>
+        <w:ind w:left="5760" w:hanging="360"/>
+      </w:pPr>
+      <w:rPr>
+        <w:rFonts w:ascii="Wingdings" w:hAnsi="Wingdings" w:hint="default"/>
+        <w:sz w:val="20"/>
+      </w:rPr>
+    </w:lvl>
+    <w:lvl w:ilvl="8" w:tentative="1">
+      <w:start w:val="1"/>
+      <w:numFmt w:val="bullet"/>
+      <w:lvlText w:val=""/>
+      <w:lvlJc w:val="left"/>
+      <w:pPr>
+        <w:tabs>
+          <w:tab w:val="num" w:pos="6480"/>
+        </w:tabs>
+        <w:ind w:left="6480" w:hanging="360"/>
+      </w:pPr>
+      <w:rPr>
+        <w:rFonts w:ascii="Wingdings" w:hAnsi="Wingdings" w:hint="default"/>
+        <w:sz w:val="20"/>
+      </w:rPr>
+    </w:lvl>
+  </w:abstractNum>
+  <w:abstractNum w:abstractNumId="23" w15:restartNumberingAfterBreak="0">
     <w:nsid w:val="75A51401"/>
     <w:multiLevelType w:val="hybridMultilevel"/>
     <w:tmpl w:val="8AAC4986"/>
@@ -1545,29 +5656,207 @@
       </w:pPr>
     </w:lvl>
   </w:abstractNum>
+  <w:abstractNum w:abstractNumId="24" w15:restartNumberingAfterBreak="0">
+    <w:nsid w:val="7D131AFA"/>
+    <w:multiLevelType w:val="hybridMultilevel"/>
+    <w:tmpl w:val="359AA3AA"/>
+    <w:lvl w:ilvl="0" w:tplc="FFFFFFFF">
+      <w:start w:val="1"/>
+      <w:numFmt w:val="decimal"/>
+      <w:lvlText w:val="%1."/>
+      <w:lvlJc w:val="left"/>
+      <w:pPr>
+        <w:ind w:left="720" w:hanging="360"/>
+      </w:pPr>
+      <w:rPr>
+        <w:rFonts w:hint="default"/>
+      </w:rPr>
+    </w:lvl>
+    <w:lvl w:ilvl="1" w:tplc="FFFFFFFF" w:tentative="1">
+      <w:start w:val="1"/>
+      <w:numFmt w:val="lowerLetter"/>
+      <w:lvlText w:val="%2."/>
+      <w:lvlJc w:val="left"/>
+      <w:pPr>
+        <w:ind w:left="1440" w:hanging="360"/>
+      </w:pPr>
+    </w:lvl>
+    <w:lvl w:ilvl="2" w:tplc="FFFFFFFF" w:tentative="1">
+      <w:start w:val="1"/>
+      <w:numFmt w:val="lowerRoman"/>
+      <w:lvlText w:val="%3."/>
+      <w:lvlJc w:val="right"/>
+      <w:pPr>
+        <w:ind w:left="2160" w:hanging="180"/>
+      </w:pPr>
+    </w:lvl>
+    <w:lvl w:ilvl="3" w:tplc="FFFFFFFF" w:tentative="1">
+      <w:start w:val="1"/>
+      <w:numFmt w:val="decimal"/>
+      <w:lvlText w:val="%4."/>
+      <w:lvlJc w:val="left"/>
+      <w:pPr>
+        <w:ind w:left="2880" w:hanging="360"/>
+      </w:pPr>
+    </w:lvl>
+    <w:lvl w:ilvl="4" w:tplc="FFFFFFFF" w:tentative="1">
+      <w:start w:val="1"/>
+      <w:numFmt w:val="lowerLetter"/>
+      <w:lvlText w:val="%5."/>
+      <w:lvlJc w:val="left"/>
+      <w:pPr>
+        <w:ind w:left="3600" w:hanging="360"/>
+      </w:pPr>
+    </w:lvl>
+    <w:lvl w:ilvl="5" w:tplc="FFFFFFFF" w:tentative="1">
+      <w:start w:val="1"/>
+      <w:numFmt w:val="lowerRoman"/>
+      <w:lvlText w:val="%6."/>
+      <w:lvlJc w:val="right"/>
+      <w:pPr>
+        <w:ind w:left="4320" w:hanging="180"/>
+      </w:pPr>
+    </w:lvl>
+    <w:lvl w:ilvl="6" w:tplc="FFFFFFFF" w:tentative="1">
+      <w:start w:val="1"/>
+      <w:numFmt w:val="decimal"/>
+      <w:lvlText w:val="%7."/>
+      <w:lvlJc w:val="left"/>
+      <w:pPr>
+        <w:ind w:left="5040" w:hanging="360"/>
+      </w:pPr>
+    </w:lvl>
+    <w:lvl w:ilvl="7" w:tplc="FFFFFFFF" w:tentative="1">
+      <w:start w:val="1"/>
+      <w:numFmt w:val="lowerLetter"/>
+      <w:lvlText w:val="%8."/>
+      <w:lvlJc w:val="left"/>
+      <w:pPr>
+        <w:ind w:left="5760" w:hanging="360"/>
+      </w:pPr>
+    </w:lvl>
+    <w:lvl w:ilvl="8" w:tplc="FFFFFFFF" w:tentative="1">
+      <w:start w:val="1"/>
+      <w:numFmt w:val="lowerRoman"/>
+      <w:lvlText w:val="%9."/>
+      <w:lvlJc w:val="right"/>
+      <w:pPr>
+        <w:ind w:left="6480" w:hanging="180"/>
+      </w:pPr>
+    </w:lvl>
+  </w:abstractNum>
+  <w:abstractNum w:abstractNumId="25" w15:restartNumberingAfterBreak="0">
+    <w:nsid w:val="7E426D90"/>
+    <w:multiLevelType w:val="hybridMultilevel"/>
+    <w:tmpl w:val="F978221E"/>
+    <w:lvl w:ilvl="0" w:tplc="0409000F">
+      <w:start w:val="1"/>
+      <w:numFmt w:val="decimal"/>
+      <w:lvlText w:val="%1."/>
+      <w:lvlJc w:val="left"/>
+      <w:pPr>
+        <w:ind w:left="720" w:hanging="360"/>
+      </w:pPr>
+      <w:rPr>
+        <w:rFonts w:hint="default"/>
+      </w:rPr>
+    </w:lvl>
+    <w:lvl w:ilvl="1" w:tplc="04090019" w:tentative="1">
+      <w:start w:val="1"/>
+      <w:numFmt w:val="lowerLetter"/>
+      <w:lvlText w:val="%2."/>
+      <w:lvlJc w:val="left"/>
+      <w:pPr>
+        <w:ind w:left="1440" w:hanging="360"/>
+      </w:pPr>
+    </w:lvl>
+    <w:lvl w:ilvl="2" w:tplc="0409001B" w:tentative="1">
+      <w:start w:val="1"/>
+      <w:numFmt w:val="lowerRoman"/>
+      <w:lvlText w:val="%3."/>
+      <w:lvlJc w:val="right"/>
+      <w:pPr>
+        <w:ind w:left="2160" w:hanging="180"/>
+      </w:pPr>
+    </w:lvl>
+    <w:lvl w:ilvl="3" w:tplc="0409000F" w:tentative="1">
+      <w:start w:val="1"/>
+      <w:numFmt w:val="decimal"/>
+      <w:lvlText w:val="%4."/>
+      <w:lvlJc w:val="left"/>
+      <w:pPr>
+        <w:ind w:left="2880" w:hanging="360"/>
+      </w:pPr>
+    </w:lvl>
+    <w:lvl w:ilvl="4" w:tplc="04090019" w:tentative="1">
+      <w:start w:val="1"/>
+      <w:numFmt w:val="lowerLetter"/>
+      <w:lvlText w:val="%5."/>
+      <w:lvlJc w:val="left"/>
+      <w:pPr>
+        <w:ind w:left="3600" w:hanging="360"/>
+      </w:pPr>
+    </w:lvl>
+    <w:lvl w:ilvl="5" w:tplc="0409001B" w:tentative="1">
+      <w:start w:val="1"/>
+      <w:numFmt w:val="lowerRoman"/>
+      <w:lvlText w:val="%6."/>
+      <w:lvlJc w:val="right"/>
+      <w:pPr>
+        <w:ind w:left="4320" w:hanging="180"/>
+      </w:pPr>
+    </w:lvl>
+    <w:lvl w:ilvl="6" w:tplc="0409000F" w:tentative="1">
+      <w:start w:val="1"/>
+      <w:numFmt w:val="decimal"/>
+      <w:lvlText w:val="%7."/>
+      <w:lvlJc w:val="left"/>
+      <w:pPr>
+        <w:ind w:left="5040" w:hanging="360"/>
+      </w:pPr>
+    </w:lvl>
+    <w:lvl w:ilvl="7" w:tplc="04090019" w:tentative="1">
+      <w:start w:val="1"/>
+      <w:numFmt w:val="lowerLetter"/>
+      <w:lvlText w:val="%8."/>
+      <w:lvlJc w:val="left"/>
+      <w:pPr>
+        <w:ind w:left="5760" w:hanging="360"/>
+      </w:pPr>
+    </w:lvl>
+    <w:lvl w:ilvl="8" w:tplc="0409001B" w:tentative="1">
+      <w:start w:val="1"/>
+      <w:numFmt w:val="lowerRoman"/>
+      <w:lvlText w:val="%9."/>
+      <w:lvlJc w:val="right"/>
+      <w:pPr>
+        <w:ind w:left="6480" w:hanging="180"/>
+      </w:pPr>
+    </w:lvl>
+  </w:abstractNum>
   <w:num w:numId="1">
-    <w:abstractNumId w:val="13"/>
+    <w:abstractNumId w:val="23"/>
   </w:num>
   <w:num w:numId="2">
-    <w:abstractNumId w:val="11"/>
+    <w:abstractNumId w:val="19"/>
   </w:num>
   <w:num w:numId="3">
-    <w:abstractNumId w:val="7"/>
+    <w:abstractNumId w:val="8"/>
   </w:num>
   <w:num w:numId="4">
     <w:abstractNumId w:val="1"/>
   </w:num>
   <w:num w:numId="5">
-    <w:abstractNumId w:val="9"/>
+    <w:abstractNumId w:val="16"/>
   </w:num>
   <w:num w:numId="6">
-    <w:abstractNumId w:val="12"/>
+    <w:abstractNumId w:val="20"/>
   </w:num>
   <w:num w:numId="7">
     <w:abstractNumId w:val="3"/>
   </w:num>
   <w:num w:numId="8">
-    <w:abstractNumId w:val="8"/>
+    <w:abstractNumId w:val="9"/>
   </w:num>
   <w:num w:numId="9">
     <w:abstractNumId w:val="2"/>
@@ -1579,13 +5868,49 @@
     <w:abstractNumId w:val="4"/>
   </w:num>
   <w:num w:numId="12">
-    <w:abstractNumId w:val="10"/>
+    <w:abstractNumId w:val="18"/>
   </w:num>
   <w:num w:numId="13">
     <w:abstractNumId w:val="0"/>
   </w:num>
   <w:num w:numId="14">
     <w:abstractNumId w:val="6"/>
+  </w:num>
+  <w:num w:numId="15">
+    <w:abstractNumId w:val="13"/>
+  </w:num>
+  <w:num w:numId="16">
+    <w:abstractNumId w:val="15"/>
+  </w:num>
+  <w:num w:numId="17">
+    <w:abstractNumId w:val="14"/>
+  </w:num>
+  <w:num w:numId="18">
+    <w:abstractNumId w:val="17"/>
+  </w:num>
+  <w:num w:numId="19">
+    <w:abstractNumId w:val="7"/>
+  </w:num>
+  <w:num w:numId="20">
+    <w:abstractNumId w:val="22"/>
+  </w:num>
+  <w:num w:numId="21">
+    <w:abstractNumId w:val="12"/>
+  </w:num>
+  <w:num w:numId="22">
+    <w:abstractNumId w:val="11"/>
+  </w:num>
+  <w:num w:numId="23">
+    <w:abstractNumId w:val="10"/>
+  </w:num>
+  <w:num w:numId="24">
+    <w:abstractNumId w:val="21"/>
+  </w:num>
+  <w:num w:numId="25">
+    <w:abstractNumId w:val="25"/>
+  </w:num>
+  <w:num w:numId="26">
+    <w:abstractNumId w:val="24"/>
   </w:num>
 </w:numbering>
 </file>
@@ -1997,6 +6322,27 @@
       <w:lang w:val="ro"/>
     </w:rPr>
   </w:style>
+  <w:style w:type="paragraph" w:styleId="Heading1">
+    <w:name w:val="heading 1"/>
+    <w:basedOn w:val="Normal"/>
+    <w:next w:val="Normal"/>
+    <w:link w:val="Heading1Char"/>
+    <w:uiPriority w:val="9"/>
+    <w:qFormat/>
+    <w:rsid w:val="001D0308"/>
+    <w:pPr>
+      <w:keepNext/>
+      <w:keepLines/>
+      <w:spacing w:before="240"/>
+      <w:outlineLvl w:val="0"/>
+    </w:pPr>
+    <w:rPr>
+      <w:rFonts w:asciiTheme="majorHAnsi" w:eastAsiaTheme="majorEastAsia" w:hAnsiTheme="majorHAnsi" w:cstheme="majorBidi"/>
+      <w:color w:val="2F5496" w:themeColor="accent1" w:themeShade="BF"/>
+      <w:sz w:val="32"/>
+      <w:szCs w:val="32"/>
+    </w:rPr>
+  </w:style>
   <w:style w:type="character" w:default="1" w:styleId="DefaultParagraphFont">
     <w:name w:val="Default Paragraph Font"/>
     <w:uiPriority w:val="1"/>
@@ -2034,6 +6380,94 @@
       <w:ind w:left="720"/>
       <w:contextualSpacing/>
     </w:pPr>
+  </w:style>
+  <w:style w:type="paragraph" w:styleId="Title">
+    <w:name w:val="Title"/>
+    <w:basedOn w:val="Normal"/>
+    <w:next w:val="Normal"/>
+    <w:link w:val="TitleChar"/>
+    <w:uiPriority w:val="10"/>
+    <w:qFormat/>
+    <w:rsid w:val="001D0308"/>
+    <w:pPr>
+      <w:spacing w:line="240" w:lineRule="auto"/>
+      <w:contextualSpacing/>
+    </w:pPr>
+    <w:rPr>
+      <w:rFonts w:asciiTheme="majorHAnsi" w:eastAsiaTheme="majorEastAsia" w:hAnsiTheme="majorHAnsi" w:cstheme="majorBidi"/>
+      <w:spacing w:val="-10"/>
+      <w:kern w:val="28"/>
+      <w:sz w:val="56"/>
+      <w:szCs w:val="56"/>
+    </w:rPr>
+  </w:style>
+  <w:style w:type="character" w:customStyle="1" w:styleId="TitleChar">
+    <w:name w:val="Title Char"/>
+    <w:basedOn w:val="DefaultParagraphFont"/>
+    <w:link w:val="Title"/>
+    <w:uiPriority w:val="10"/>
+    <w:rsid w:val="001D0308"/>
+    <w:rPr>
+      <w:rFonts w:asciiTheme="majorHAnsi" w:eastAsiaTheme="majorEastAsia" w:hAnsiTheme="majorHAnsi" w:cstheme="majorBidi"/>
+      <w:spacing w:val="-10"/>
+      <w:kern w:val="28"/>
+      <w:sz w:val="56"/>
+      <w:szCs w:val="56"/>
+      <w:lang w:val="ro"/>
+    </w:rPr>
+  </w:style>
+  <w:style w:type="character" w:customStyle="1" w:styleId="Heading1Char">
+    <w:name w:val="Heading 1 Char"/>
+    <w:basedOn w:val="DefaultParagraphFont"/>
+    <w:link w:val="Heading1"/>
+    <w:uiPriority w:val="9"/>
+    <w:rsid w:val="001D0308"/>
+    <w:rPr>
+      <w:rFonts w:asciiTheme="majorHAnsi" w:eastAsiaTheme="majorEastAsia" w:hAnsiTheme="majorHAnsi" w:cstheme="majorBidi"/>
+      <w:color w:val="2F5496" w:themeColor="accent1" w:themeShade="BF"/>
+      <w:sz w:val="32"/>
+      <w:szCs w:val="32"/>
+      <w:lang w:val="ro"/>
+    </w:rPr>
+  </w:style>
+  <w:style w:type="paragraph" w:styleId="TOCHeading">
+    <w:name w:val="TOC Heading"/>
+    <w:basedOn w:val="Heading1"/>
+    <w:next w:val="Normal"/>
+    <w:uiPriority w:val="39"/>
+    <w:unhideWhenUsed/>
+    <w:qFormat/>
+    <w:rsid w:val="001D0308"/>
+    <w:pPr>
+      <w:spacing w:line="259" w:lineRule="auto"/>
+      <w:outlineLvl w:val="9"/>
+    </w:pPr>
+    <w:rPr>
+      <w:lang w:val="en-US"/>
+    </w:rPr>
+  </w:style>
+  <w:style w:type="paragraph" w:styleId="TOC1">
+    <w:name w:val="toc 1"/>
+    <w:basedOn w:val="Normal"/>
+    <w:next w:val="Normal"/>
+    <w:autoRedefine/>
+    <w:uiPriority w:val="39"/>
+    <w:unhideWhenUsed/>
+    <w:rsid w:val="001D0308"/>
+    <w:pPr>
+      <w:spacing w:after="100"/>
+    </w:pPr>
+  </w:style>
+  <w:style w:type="character" w:styleId="Hyperlink">
+    <w:name w:val="Hyperlink"/>
+    <w:basedOn w:val="DefaultParagraphFont"/>
+    <w:uiPriority w:val="99"/>
+    <w:unhideWhenUsed/>
+    <w:rsid w:val="001D0308"/>
+    <w:rPr>
+      <w:color w:val="0563C1" w:themeColor="hyperlink"/>
+      <w:u w:val="single"/>
+    </w:rPr>
   </w:style>
 </w:styles>
 </file>
@@ -2297,4 +6731,16 @@
     </a:ext>
   </a:extLst>
 </a:theme>
+</file>
+
+<file path=customXml/item1.xml><?xml version="1.0" encoding="utf-8"?>
+<b:Sources xmlns:b="http://schemas.openxmlformats.org/officeDocument/2006/bibliography" xmlns="http://schemas.openxmlformats.org/officeDocument/2006/bibliography" SelectedStyle="\APASixthEditionOfficeOnline.xsl" StyleName="APA" Version="6"/>
+</file>
+
+<file path=customXml/itemProps1.xml><?xml version="1.0" encoding="utf-8"?>
+<ds:datastoreItem xmlns:ds="http://schemas.openxmlformats.org/officeDocument/2006/customXml" ds:itemID="{921AE834-4137-424F-84E8-64BCF0DA1C69}">
+  <ds:schemaRefs>
+    <ds:schemaRef ds:uri="http://schemas.openxmlformats.org/officeDocument/2006/bibliography"/>
+  </ds:schemaRefs>
+</ds:datastoreItem>
 </file>
</xml_diff>